<commit_message>
fix corrupted docx file
</commit_message>
<xml_diff>
--- a/docs/流程.docx
+++ b/docs/流程.docx
@@ -1,3 +1,2712 @@
+
+<file path=word/document.xml><?xml version="1.0" encoding="utf-8"?>
+<w:document xmlns:wpc="http://schemas.microsoft.com/office/word/2010/wordprocessingCanvas" xmlns:cx="http://schemas.microsoft.com/office/drawing/2014/chartex" xmlns:cx1="http://schemas.microsoft.com/office/drawing/2015/9/8/chartex" xmlns:cx2="http://schemas.microsoft.com/office/drawing/2015/10/21/chartex" xmlns:cx3="http://schemas.microsoft.com/office/drawing/2016/5/9/chartex" xmlns:cx4="http://schemas.microsoft.com/office/drawing/2016/5/10/chartex" xmlns:cx5="http://schemas.microsoft.com/office/drawing/2016/5/11/chartex" xmlns:cx6="http://schemas.microsoft.com/office/drawing/2016/5/12/chartex" xmlns:cx7="http://schemas.microsoft.com/office/drawing/2016/5/13/chartex" xmlns:cx8="http://schemas.microsoft.com/office/drawing/2016/5/14/chartex" xmlns:mc="http://schemas.openxmlformats.org/markup-compatibility/2006" xmlns:aink="http://schemas.microsoft.com/office/drawing/2016/ink" xmlns:am3d="http://schemas.microsoft.com/office/drawing/2017/model3d" xmlns:o="urn:schemas-microsoft-com:office:office" xmlns:r="http://schemas.openxmlformats.org/officeDocument/2006/relationships" xmlns:m="http://schemas.openxmlformats.org/officeDocument/2006/math" xmlns:v="urn:schemas-microsoft-com:vml" xmlns:wp14="http://schemas.microsoft.com/office/word/2010/wordprocessingDrawing" xmlns:wp="http://schemas.openxmlformats.org/drawingml/2006/wordprocessingDrawing" xmlns:w10="urn:schemas-microsoft-com:office:word" xmlns:w="http://schemas.openxmlformats.org/wordprocessingml/2006/main" xmlns:w14="http://schemas.microsoft.com/office/word/2010/wordml" xmlns:w15="http://schemas.microsoft.com/office/word/2012/wordml" xmlns:w16cid="http://schemas.microsoft.com/office/word/2016/wordml/cid" xmlns:w16se="http://schemas.microsoft.com/office/word/2015/wordml/symex" xmlns:wpg="http://schemas.microsoft.com/office/word/2010/wordprocessingGroup" xmlns:wpi="http://schemas.microsoft.com/office/word/2010/wordprocessingInk" xmlns:wne="http://schemas.microsoft.com/office/word/2006/wordml" xmlns:wps="http://schemas.microsoft.com/office/word/2010/wordprocessingShape" mc:Ignorable="w14 w15 w16se w16cid wp14">
+  <w:body>
+    <w:p>
+      <w:r>
+        <w:rPr>
+          <w:noProof/>
+        </w:rPr>
+        <mc:AlternateContent>
+          <mc:Choice Requires="wps">
+            <w:drawing>
+              <wp:anchor distT="45720" distB="45720" distL="114300" distR="114300" simplePos="0" relativeHeight="251663360" behindDoc="0" locked="0" layoutInCell="1" allowOverlap="1" wp14:anchorId="03A3AB62" wp14:editId="4802125D">
+                <wp:simplePos x="0" y="0"/>
+                <wp:positionH relativeFrom="margin">
+                  <wp:align>left</wp:align>
+                </wp:positionH>
+                <wp:positionV relativeFrom="page">
+                  <wp:posOffset>6572250</wp:posOffset>
+                </wp:positionV>
+                <wp:extent cx="5041900" cy="2082800"/>
+                <wp:effectExtent l="0" t="0" r="25400" b="12700"/>
+                <wp:wrapSquare wrapText="bothSides"/>
+                <wp:docPr id="7" name="文本框 2"/>
+                <wp:cNvGraphicFramePr>
+                  <a:graphicFrameLocks xmlns:a="http://schemas.openxmlformats.org/drawingml/2006/main"/>
+                </wp:cNvGraphicFramePr>
+                <a:graphic xmlns:a="http://schemas.openxmlformats.org/drawingml/2006/main">
+                  <a:graphicData uri="http://schemas.microsoft.com/office/word/2010/wordprocessingShape">
+                    <wps:wsp>
+                      <wps:cNvSpPr txBox="1">
+                        <a:spLocks noChangeArrowheads="1"/>
+                      </wps:cNvSpPr>
+                      <wps:spPr bwMode="auto">
+                        <a:xfrm>
+                          <a:off x="0" y="0"/>
+                          <a:ext cx="5041900" cy="2082800"/>
+                        </a:xfrm>
+                        <a:prstGeom prst="rect">
+                          <a:avLst/>
+                        </a:prstGeom>
+                        <a:solidFill>
+                          <a:srgbClr val="FFFFFF"/>
+                        </a:solidFill>
+                        <a:ln w="9525">
+                          <a:solidFill>
+                            <a:srgbClr val="000000"/>
+                          </a:solidFill>
+                          <a:miter lim="800000"/>
+                          <a:headEnd/>
+                          <a:tailEnd/>
+                        </a:ln>
+                      </wps:spPr>
+                      <wps:txbx>
+                        <w:txbxContent>
+                          <w:p>
+                            <w:r>
+                              <w:t>Load generator：</w:t>
+                            </w:r>
+                          </w:p>
+                          <w:p>
+                            <w:pPr>
+                              <w:rPr>
+                                <w:rFonts w:hint="eastAsia"/>
+                              </w:rPr>
+                            </w:pPr>
+                            <w:r>
+                              <w:rPr>
+                                <w:rFonts w:hint="eastAsia"/>
+                              </w:rPr>
+                              <w:t>模拟</w:t>
+                            </w:r>
+                            <w:r>
+                              <w:t>用户发送请求</w:t>
+                            </w:r>
+                            <w:r>
+                              <w:rPr>
+                                <w:rFonts w:hint="eastAsia"/>
+                              </w:rPr>
+                              <w:t>，</w:t>
+                            </w:r>
+                            <w:r>
+                              <w:t>命令行运行</w:t>
+                            </w:r>
+                          </w:p>
+                          <w:p>
+                            <w:r>
+                              <w:rPr>
+                                <w:rFonts w:hint="eastAsia"/>
+                              </w:rPr>
+                              <w:t>dotnet</w:t>
+                            </w:r>
+                            <w:r>
+                              <w:t xml:space="preserve"> </w:t>
+                            </w:r>
+                            <w:r>
+                              <w:rPr>
+                                <w:rFonts w:hint="eastAsia"/>
+                              </w:rPr>
+                              <w:t>run</w:t>
+                            </w:r>
+                            <w:r>
+                              <w:t xml:space="preserve"> </w:t>
+                            </w:r>
+                            <w:r>
+                              <w:rPr>
+                                <w:rFonts w:hint="eastAsia"/>
+                              </w:rPr>
+                              <w:t>&lt;</w:t>
+                            </w:r>
+                            <w:r>
+                              <w:t>application type</w:t>
+                            </w:r>
+                            <w:r>
+                              <w:rPr>
+                                <w:rFonts w:hint="eastAsia"/>
+                              </w:rPr>
+                              <w:t>&gt;</w:t>
+                            </w:r>
+                            <w:r>
+                              <w:t>, &lt;user number&gt;, &lt;request time&gt;</w:t>
+                            </w:r>
+                          </w:p>
+                          <w:p>
+                            <w:r>
+                              <w:rPr>
+                                <w:rFonts w:hint="eastAsia"/>
+                              </w:rPr>
+                              <w:t xml:space="preserve">例如 </w:t>
+                            </w:r>
+                            <w:r>
+                              <w:t xml:space="preserve">dotnet 3 60 3: </w:t>
+                            </w:r>
+                            <w:r>
+                              <w:rPr>
+                                <w:rFonts w:hint="eastAsia"/>
+                              </w:rPr>
+                              <w:t>进行</w:t>
+                            </w:r>
+                            <w:r>
+                              <w:t>application3</w:t>
+                            </w:r>
+                            <w:r>
+                              <w:rPr>
+                                <w:rFonts w:hint="eastAsia"/>
+                              </w:rPr>
+                              <w:t>的</w:t>
+                            </w:r>
+                            <w:r>
+                              <w:t>实验</w:t>
+                            </w:r>
+                            <w:r>
+                              <w:rPr>
+                                <w:rFonts w:hint="eastAsia"/>
+                              </w:rPr>
+                              <w:t>，模拟</w:t>
+                            </w:r>
+                            <w:r>
+                              <w:rPr>
+                                <w:rFonts w:hint="eastAsia"/>
+                              </w:rPr>
+                              <w:t>60个用户</w:t>
+                            </w:r>
+                            <w:r>
+                              <w:rPr>
+                                <w:rFonts w:hint="eastAsia"/>
+                              </w:rPr>
+                              <w:t>同时</w:t>
+                            </w:r>
+                            <w:r>
+                              <w:t>发送请求</w:t>
+                            </w:r>
+                            <w:r>
+                              <w:rPr>
+                                <w:rFonts w:hint="eastAsia"/>
+                              </w:rPr>
+                              <w:t>，分成3个批次发送请求</w:t>
+                            </w:r>
+                          </w:p>
+                          <w:p>
+                            <w:pPr>
+                              <w:rPr>
+                                <w:rFonts w:hint="eastAsia"/>
+                              </w:rPr>
+                            </w:pPr>
+                          </w:p>
+                        </w:txbxContent>
+                      </wps:txbx>
+                      <wps:bodyPr rot="0" vert="horz" wrap="square" lIns="91440" tIns="45720" rIns="91440" bIns="45720" anchor="t" anchorCtr="0">
+                        <a:noAutofit/>
+                      </wps:bodyPr>
+                    </wps:wsp>
+                  </a:graphicData>
+                </a:graphic>
+                <wp14:sizeRelH relativeFrom="margin">
+                  <wp14:pctWidth>0</wp14:pctWidth>
+                </wp14:sizeRelH>
+                <wp14:sizeRelV relativeFrom="margin">
+                  <wp14:pctHeight>0</wp14:pctHeight>
+                </wp14:sizeRelV>
+              </wp:anchor>
+            </w:drawing>
+          </mc:Choice>
+          <mc:Fallback>
+            <w:pict>
+              <v:shapetype w14:anchorId="03A3AB62" id="_x0000_t202" coordsize="21600,21600" o:spt="202" path="m,l,21600r21600,l21600,xe">
+                <v:stroke joinstyle="miter"/>
+                <v:path gradientshapeok="t" o:connecttype="rect"/>
+              </v:shapetype>
+              <v:shape id="文本框 2" o:spid="_x0000_s1026" type="#_x0000_t202" style="position:absolute;left:0;text-align:left;margin-left:0;margin-top:517.5pt;width:397pt;height:164pt;z-index:251663360;visibility:visible;mso-wrap-style:square;mso-width-percent:0;mso-height-percent:0;mso-wrap-distance-left:9pt;mso-wrap-distance-top:3.6pt;mso-wrap-distance-right:9pt;mso-wrap-distance-bottom:3.6pt;mso-position-horizontal:left;mso-position-horizontal-relative:margin;mso-position-vertical:absolute;mso-position-vertical-relative:page;mso-width-percent:0;mso-height-percent:0;mso-width-relative:margin;mso-height-relative:margin;v-text-anchor:top" o:gfxdata="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">
+                <v:textbox>
+                  <w:txbxContent>
+                    <w:p>
+                      <w:r>
+                        <w:t>Load generator：</w:t>
+                      </w:r>
+                    </w:p>
+                    <w:p>
+                      <w:pPr>
+                        <w:rPr>
+                          <w:rFonts w:hint="eastAsia"/>
+                        </w:rPr>
+                      </w:pPr>
+                      <w:r>
+                        <w:rPr>
+                          <w:rFonts w:hint="eastAsia"/>
+                        </w:rPr>
+                        <w:t>模拟</w:t>
+                      </w:r>
+                      <w:r>
+                        <w:t>用户发送请求</w:t>
+                      </w:r>
+                      <w:r>
+                        <w:rPr>
+                          <w:rFonts w:hint="eastAsia"/>
+                        </w:rPr>
+                        <w:t>，</w:t>
+                      </w:r>
+                      <w:r>
+                        <w:t>命令行运行</w:t>
+                      </w:r>
+                    </w:p>
+                    <w:p>
+                      <w:r>
+                        <w:rPr>
+                          <w:rFonts w:hint="eastAsia"/>
+                        </w:rPr>
+                        <w:t>dotnet</w:t>
+                      </w:r>
+                      <w:r>
+                        <w:t xml:space="preserve"> </w:t>
+                      </w:r>
+                      <w:r>
+                        <w:rPr>
+                          <w:rFonts w:hint="eastAsia"/>
+                        </w:rPr>
+                        <w:t>run</w:t>
+                      </w:r>
+                      <w:r>
+                        <w:t xml:space="preserve"> </w:t>
+                      </w:r>
+                      <w:r>
+                        <w:rPr>
+                          <w:rFonts w:hint="eastAsia"/>
+                        </w:rPr>
+                        <w:t>&lt;</w:t>
+                      </w:r>
+                      <w:r>
+                        <w:t>application type</w:t>
+                      </w:r>
+                      <w:r>
+                        <w:rPr>
+                          <w:rFonts w:hint="eastAsia"/>
+                        </w:rPr>
+                        <w:t>&gt;</w:t>
+                      </w:r>
+                      <w:r>
+                        <w:t>, &lt;user number&gt;, &lt;request time&gt;</w:t>
+                      </w:r>
+                    </w:p>
+                    <w:p>
+                      <w:r>
+                        <w:rPr>
+                          <w:rFonts w:hint="eastAsia"/>
+                        </w:rPr>
+                        <w:t xml:space="preserve">例如 </w:t>
+                      </w:r>
+                      <w:r>
+                        <w:t xml:space="preserve">dotnet 3 60 3: </w:t>
+                      </w:r>
+                      <w:r>
+                        <w:rPr>
+                          <w:rFonts w:hint="eastAsia"/>
+                        </w:rPr>
+                        <w:t>进行</w:t>
+                      </w:r>
+                      <w:r>
+                        <w:t>application3</w:t>
+                      </w:r>
+                      <w:r>
+                        <w:rPr>
+                          <w:rFonts w:hint="eastAsia"/>
+                        </w:rPr>
+                        <w:t>的</w:t>
+                      </w:r>
+                      <w:r>
+                        <w:t>实验</w:t>
+                      </w:r>
+                      <w:r>
+                        <w:rPr>
+                          <w:rFonts w:hint="eastAsia"/>
+                        </w:rPr>
+                        <w:t>，模拟</w:t>
+                      </w:r>
+                      <w:r>
+                        <w:rPr>
+                          <w:rFonts w:hint="eastAsia"/>
+                        </w:rPr>
+                        <w:t>60个用户</w:t>
+                      </w:r>
+                      <w:r>
+                        <w:rPr>
+                          <w:rFonts w:hint="eastAsia"/>
+                        </w:rPr>
+                        <w:t>同时</w:t>
+                      </w:r>
+                      <w:r>
+                        <w:t>发送请求</w:t>
+                      </w:r>
+                      <w:r>
+                        <w:rPr>
+                          <w:rFonts w:hint="eastAsia"/>
+                        </w:rPr>
+                        <w:t>，分成3个批次发送请求</w:t>
+                      </w:r>
+                    </w:p>
+                    <w:p>
+                      <w:pPr>
+                        <w:rPr>
+                          <w:rFonts w:hint="eastAsia"/>
+                        </w:rPr>
+                      </w:pPr>
+                    </w:p>
+                  </w:txbxContent>
+                </v:textbox>
+                <w10:wrap type="square" anchorx="margin" anchory="page"/>
+              </v:shape>
+            </w:pict>
+          </mc:Fallback>
+        </mc:AlternateContent>
+      </w:r>
+      <w:r>
+        <w:rPr>
+          <w:noProof/>
+        </w:rPr>
+        <mc:AlternateContent>
+          <mc:Choice Requires="wps">
+            <w:drawing>
+              <wp:anchor distT="45720" distB="45720" distL="114300" distR="114300" simplePos="0" relativeHeight="251659264" behindDoc="0" locked="0" layoutInCell="1" allowOverlap="1" wp14:anchorId="4D181F3A" wp14:editId="28C77B58">
+                <wp:simplePos x="0" y="0"/>
+                <wp:positionH relativeFrom="margin">
+                  <wp:posOffset>76200</wp:posOffset>
+                </wp:positionH>
+                <wp:positionV relativeFrom="page">
+                  <wp:posOffset>971550</wp:posOffset>
+                </wp:positionV>
+                <wp:extent cx="4972050" cy="5238750"/>
+                <wp:effectExtent l="0" t="0" r="19050" b="19050"/>
+                <wp:wrapSquare wrapText="bothSides"/>
+                <wp:docPr id="217" name="文本框 2"/>
+                <wp:cNvGraphicFramePr>
+                  <a:graphicFrameLocks xmlns:a="http://schemas.openxmlformats.org/drawingml/2006/main"/>
+                </wp:cNvGraphicFramePr>
+                <a:graphic xmlns:a="http://schemas.openxmlformats.org/drawingml/2006/main">
+                  <a:graphicData uri="http://schemas.microsoft.com/office/word/2010/wordprocessingShape">
+                    <wps:wsp>
+                      <wps:cNvSpPr txBox="1">
+                        <a:spLocks noChangeArrowheads="1"/>
+                      </wps:cNvSpPr>
+                      <wps:spPr bwMode="auto">
+                        <a:xfrm>
+                          <a:off x="0" y="0"/>
+                          <a:ext cx="4972050" cy="5238750"/>
+                        </a:xfrm>
+                        <a:prstGeom prst="rect">
+                          <a:avLst/>
+                        </a:prstGeom>
+                        <a:solidFill>
+                          <a:srgbClr val="FFFFFF"/>
+                        </a:solidFill>
+                        <a:ln w="9525">
+                          <a:solidFill>
+                            <a:srgbClr val="000000"/>
+                          </a:solidFill>
+                          <a:miter lim="800000"/>
+                          <a:headEnd/>
+                          <a:tailEnd/>
+                        </a:ln>
+                      </wps:spPr>
+                      <wps:txbx>
+                        <w:txbxContent>
+                          <w:p>
+                            <w:r>
+                              <w:t>Control VM</w:t>
+                            </w:r>
+                            <w:r>
+                              <w:rPr>
+                                <w:rFonts w:hint="eastAsia"/>
+                              </w:rPr>
+                              <w:t>（当前为saasi</w:t>
+                            </w:r>
+                            <w:r>
+                              <w:t>-vm01</w:t>
+                            </w:r>
+                            <w:r>
+                              <w:rPr>
+                                <w:rFonts w:hint="eastAsia"/>
+                              </w:rPr>
+                              <w:t>.it</w:t>
+                            </w:r>
+                            <w:r>
+                              <w:t>.deakin.edu.au</w:t>
+                            </w:r>
+                            <w:r>
+                              <w:rPr>
+                                <w:rFonts w:hint="eastAsia"/>
+                              </w:rPr>
+                              <w:t>）</w:t>
+                            </w:r>
+                            <w:r>
+                              <w:rPr>
+                                <w:rFonts w:hint="eastAsia"/>
+                              </w:rPr>
+                              <w:t>：</w:t>
+                            </w:r>
+                          </w:p>
+                          <w:p>
+                            <w:pPr>
+                              <w:pStyle w:val="a3"/>
+                              <w:numPr>
+                                <w:ilvl w:val="0"/>
+                                <w:numId w:val="1"/>
+                              </w:numPr>
+                              <w:rPr>
+                                <w:rFonts w:hint="eastAsia"/>
+                              </w:rPr>
+                            </w:pPr>
+                            <w:r>
+                              <w:t>Load balancer (</w:t>
+                            </w:r>
+                            <w:r>
+                              <w:rPr>
+                                <w:rFonts w:hint="eastAsia"/>
+                              </w:rPr>
+                              <w:t>haproxy实现 配置</w:t>
+                            </w:r>
+                            <w:r>
+                              <w:t>文件</w:t>
+                            </w:r>
+                            <w:r>
+                              <w:rPr>
+                                <w:rFonts w:hint="eastAsia"/>
+                              </w:rPr>
+                              <w:t xml:space="preserve"> </w:t>
+                            </w:r>
+                            <w:r>
+                              <w:t>etc/haproxy/haproxy.cfg)</w:t>
+                            </w:r>
+                          </w:p>
+                          <w:p>
+                            <w:r>
+                              <w:rPr>
+                                <w:noProof/>
+                              </w:rPr>
+                              <w:drawing>
+                                <wp:inline distT="0" distB="0" distL="0" distR="0" wp14:anchorId="2C1BCB16" wp14:editId="414AD8EB">
+                                  <wp:extent cx="3524250" cy="2423795"/>
+                                  <wp:effectExtent l="0" t="0" r="0" b="0"/>
+                                  <wp:docPr id="1" name="图片 1"/>
+                                  <wp:cNvGraphicFramePr>
+                                    <a:graphicFrameLocks xmlns:a="http://schemas.openxmlformats.org/drawingml/2006/main" noChangeAspect="1"/>
+                                  </wp:cNvGraphicFramePr>
+                                  <a:graphic xmlns:a="http://schemas.openxmlformats.org/drawingml/2006/main">
+                                    <a:graphicData uri="http://schemas.openxmlformats.org/drawingml/2006/picture">
+                                      <pic:pic xmlns:pic="http://schemas.openxmlformats.org/drawingml/2006/picture">
+                                        <pic:nvPicPr>
+                                          <pic:cNvPr id="1" name=""/>
+                                          <pic:cNvPicPr/>
+                                        </pic:nvPicPr>
+                                        <pic:blipFill>
+                                          <a:blip r:embed="rId6"/>
+                                          <a:stretch>
+                                            <a:fillRect/>
+                                          </a:stretch>
+                                        </pic:blipFill>
+                                        <pic:spPr>
+                                          <a:xfrm>
+                                            <a:off x="0" y="0"/>
+                                            <a:ext cx="3524250" cy="2423795"/>
+                                          </a:xfrm>
+                                          <a:prstGeom prst="rect">
+                                            <a:avLst/>
+                                          </a:prstGeom>
+                                        </pic:spPr>
+                                      </pic:pic>
+                                    </a:graphicData>
+                                  </a:graphic>
+                                </wp:inline>
+                              </w:drawing>
+                            </w:r>
+                          </w:p>
+                          <w:p>
+                            <w:pPr>
+                              <w:rPr>
+                                <w:rFonts w:hint="eastAsia"/>
+                              </w:rPr>
+                            </w:pPr>
+                            <w:r>
+                              <w:t>Frontend为haproxy</w:t>
+                            </w:r>
+                            <w:r>
+                              <w:rPr>
+                                <w:rFonts w:hint="eastAsia"/>
+                              </w:rPr>
+                              <w:t>使用</w:t>
+                            </w:r>
+                            <w:r>
+                              <w:t>的端口，当前为</w:t>
+                            </w:r>
+                            <w:r>
+                              <w:rPr>
+                                <w:rFonts w:hint="eastAsia"/>
+                              </w:rPr>
+                              <w:t>5000，</w:t>
+                            </w:r>
+                            <w:r>
+                              <w:t>该端口接收到http请求时会转发请求到其他workvm的</w:t>
+                            </w:r>
+                            <w:r>
+                              <w:rPr>
+                                <w:rFonts w:hint="eastAsia"/>
+                              </w:rPr>
+                              <w:t>5001端口</w:t>
+                            </w:r>
+                            <w:r>
+                              <w:t>。</w:t>
+                            </w:r>
+                          </w:p>
+                          <w:p>
+                            <w:r>
+                              <w:t>B</w:t>
+                            </w:r>
+                            <w:r>
+                              <w:rPr>
+                                <w:rFonts w:hint="eastAsia"/>
+                              </w:rPr>
+                              <w:t>ackend</w:t>
+                            </w:r>
+                            <w:r>
+                              <w:t xml:space="preserve"> app处控制转发请求的workvm</w:t>
+                            </w:r>
+                            <w:r>
+                              <w:rPr>
+                                <w:rFonts w:hint="eastAsia"/>
+                              </w:rPr>
+                              <w:t>，</w:t>
+                            </w:r>
+                            <w:r>
+                              <w:t>图</w:t>
+                            </w:r>
+                            <w:r>
+                              <w:rPr>
+                                <w:rFonts w:hint="eastAsia"/>
+                              </w:rPr>
+                              <w:t>示</w:t>
+                            </w:r>
+                            <w:r>
+                              <w:t>目前能将</w:t>
+                            </w:r>
+                            <w:r>
+                              <w:rPr>
+                                <w:rFonts w:hint="eastAsia"/>
+                              </w:rPr>
+                              <w:t>http</w:t>
+                            </w:r>
+                            <w:r>
+                              <w:t>请求转发</w:t>
+                            </w:r>
+                            <w:r>
+                              <w:rPr>
+                                <w:rFonts w:hint="eastAsia"/>
+                              </w:rPr>
+                              <w:t>到app</w:t>
+                            </w:r>
+                            <w:r>
+                              <w:t>1</w:t>
+                            </w:r>
+                            <w:r>
+                              <w:rPr>
+                                <w:rFonts w:hint="eastAsia"/>
+                              </w:rPr>
+                              <w:t>，</w:t>
+                            </w:r>
+                            <w:r>
+                              <w:t>app3,app6,app7</w:t>
+                            </w:r>
+                            <w:r>
+                              <w:rPr>
+                                <w:rFonts w:hint="eastAsia"/>
+                              </w:rPr>
+                              <w:t>对应</w:t>
+                            </w:r>
+                            <w:r>
+                              <w:t>的ip</w:t>
+                            </w:r>
+                            <w:r>
+                              <w:rPr>
+                                <w:rFonts w:hint="eastAsia"/>
+                              </w:rPr>
+                              <w:t>端口</w:t>
+                            </w:r>
+                            <w:r>
+                              <w:t>。</w:t>
+                            </w:r>
+                          </w:p>
+                          <w:p>
+                            <w:pPr>
+                              <w:rPr>
+                                <w:rFonts w:hint="eastAsia"/>
+                              </w:rPr>
+                            </w:pPr>
+                          </w:p>
+                          <w:p>
+                            <w:pPr>
+                              <w:pStyle w:val="a3"/>
+                              <w:numPr>
+                                <w:ilvl w:val="0"/>
+                                <w:numId w:val="1"/>
+                              </w:numPr>
+                            </w:pPr>
+                            <w:r>
+                              <w:t>GlobalMonitor (</w:t>
+                            </w:r>
+                            <w:r>
+                              <w:rPr>
+                                <w:rFonts w:hint="eastAsia"/>
+                              </w:rPr>
+                              <w:t>一个</w:t>
+                            </w:r>
+                            <w:r>
+                              <w:t>javaweb</w:t>
+                            </w:r>
+                            <w:r>
+                              <w:rPr>
+                                <w:rFonts w:hint="eastAsia"/>
+                              </w:rPr>
+                              <w:t>项目</w:t>
+                            </w:r>
+                            <w:r>
+                              <w:t>，打包</w:t>
+                            </w:r>
+                            <w:r>
+                              <w:rPr>
+                                <w:rFonts w:hint="eastAsia"/>
+                              </w:rPr>
+                              <w:t>为</w:t>
+                            </w:r>
+                            <w:r>
+                              <w:t xml:space="preserve">globalMonitor.war, </w:t>
+                            </w:r>
+                            <w:r>
+                              <w:rPr>
+                                <w:rFonts w:hint="eastAsia"/>
+                              </w:rPr>
+                              <w:t>放在/usr/</w:t>
+                            </w:r>
+                            <w:r>
+                              <w:t>local/apache-tomcat-8.5.16</w:t>
+                            </w:r>
+                            <w:r>
+                              <w:rPr>
+                                <w:rFonts w:hint="eastAsia"/>
+                              </w:rPr>
+                              <w:t>下</w:t>
+                            </w:r>
+                            <w:r>
+                              <w:rPr>
+                                <w:rFonts w:hint="eastAsia"/>
+                              </w:rPr>
+                              <w:t xml:space="preserve">。 </w:t>
+                            </w:r>
+                            <w:r>
+                              <w:rPr>
+                                <w:rFonts w:hint="eastAsia"/>
+                              </w:rPr>
+                              <w:t>目前</w:t>
+                            </w:r>
+                            <w:r>
+                              <w:t>只用来控制</w:t>
+                            </w:r>
+                            <w:r>
+                              <w:rPr>
+                                <w:rFonts w:hint="eastAsia"/>
+                              </w:rPr>
+                              <w:t>business</w:t>
+                            </w:r>
+                            <w:r>
+                              <w:t xml:space="preserve"> violation，</w:t>
+                            </w:r>
+                            <w:r>
+                              <w:rPr>
+                                <w:rFonts w:hint="eastAsia"/>
+                              </w:rPr>
+                              <w:t>即</w:t>
+                            </w:r>
+                            <w:r>
+                              <w:t>当workvm上</w:t>
+                            </w:r>
+                            <w:r>
+                              <w:rPr>
+                                <w:rFonts w:hint="eastAsia"/>
+                              </w:rPr>
+                              <w:t>出现</w:t>
+                            </w:r>
+                            <w:r>
+                              <w:t>business violation时，会</w:t>
+                            </w:r>
+                            <w:r>
+                              <w:rPr>
+                                <w:rFonts w:hint="eastAsia"/>
+                              </w:rPr>
+                              <w:t>发送请求到</w:t>
+                            </w:r>
+                            <w:r>
+                              <w:t>globalMonitor，</w:t>
+                            </w:r>
+                            <w:r>
+                              <w:rPr>
+                                <w:rFonts w:hint="eastAsia"/>
+                              </w:rPr>
+                              <w:t>global</w:t>
+                            </w:r>
+                            <w:r>
+                              <w:t>Monitor将violation信息记录到数据库，当一个</w:t>
+                            </w:r>
+                            <w:r>
+                              <w:rPr>
+                                <w:rFonts w:hint="eastAsia"/>
+                              </w:rPr>
+                              <w:t>business</w:t>
+                            </w:r>
+                            <w:r>
+                              <w:t xml:space="preserve"> container</w:t>
+                            </w:r>
+                            <w:r>
+                              <w:rPr>
+                                <w:rFonts w:hint="eastAsia"/>
+                              </w:rPr>
+                              <w:t>的</w:t>
+                            </w:r>
+                            <w:r>
+                              <w:t>violation次数达到threshold时</w:t>
+                            </w:r>
+                            <w:r>
+                              <w:rPr>
+                                <w:rFonts w:hint="eastAsia"/>
+                              </w:rPr>
+                              <w:t>，</w:t>
+                            </w:r>
+                            <w:r>
+                              <w:t>globalMonitor发送请求到该business container所在的vm的</w:t>
+                            </w:r>
+                            <w:r>
+                              <w:rPr>
+                                <w:rFonts w:hint="eastAsia"/>
+                              </w:rPr>
+                              <w:t xml:space="preserve"> D</w:t>
+                            </w:r>
+                            <w:r>
+                              <w:t>istributed monitor</w:t>
+                            </w:r>
+                            <w:r>
+                              <w:rPr>
+                                <w:rFonts w:hint="eastAsia"/>
+                              </w:rPr>
+                              <w:t>。</w:t>
+                            </w:r>
+                          </w:p>
+                          <w:p/>
+                          <w:p>
+                            <w:pPr>
+                              <w:rPr>
+                                <w:rFonts w:hint="eastAsia"/>
+                              </w:rPr>
+                            </w:pPr>
+                          </w:p>
+                        </w:txbxContent>
+                      </wps:txbx>
+                      <wps:bodyPr rot="0" vert="horz" wrap="square" lIns="91440" tIns="45720" rIns="91440" bIns="45720" anchor="t" anchorCtr="0">
+                        <a:noAutofit/>
+                      </wps:bodyPr>
+                    </wps:wsp>
+                  </a:graphicData>
+                </a:graphic>
+                <wp14:sizeRelH relativeFrom="margin">
+                  <wp14:pctWidth>0</wp14:pctWidth>
+                </wp14:sizeRelH>
+                <wp14:sizeRelV relativeFrom="margin">
+                  <wp14:pctHeight>0</wp14:pctHeight>
+                </wp14:sizeRelV>
+              </wp:anchor>
+            </w:drawing>
+          </mc:Choice>
+          <mc:Fallback>
+            <w:pict>
+              <v:shape w14:anchorId="4D181F3A" id="_x0000_s1027" type="#_x0000_t202" style="position:absolute;left:0;text-align:left;margin-left:6pt;margin-top:76.5pt;width:391.5pt;height:412.5pt;z-index:251659264;visibility:visible;mso-wrap-style:square;mso-width-percent:0;mso-height-percent:0;mso-wrap-distance-left:9pt;mso-wrap-distance-top:3.6pt;mso-wrap-distance-right:9pt;mso-wrap-distance-bottom:3.6pt;mso-position-horizontal:absolute;mso-position-horizontal-relative:margin;mso-position-vertical:absolute;mso-position-vertical-relative:page;mso-width-percent:0;mso-height-percent:0;mso-width-relative:margin;mso-height-relative:margin;v-text-anchor:top" o:gfxdata="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">
+                <v:textbox>
+                  <w:txbxContent>
+                    <w:p>
+                      <w:r>
+                        <w:t>Control VM</w:t>
+                      </w:r>
+                      <w:r>
+                        <w:rPr>
+                          <w:rFonts w:hint="eastAsia"/>
+                        </w:rPr>
+                        <w:t>（当前为saasi</w:t>
+                      </w:r>
+                      <w:r>
+                        <w:t>-vm01</w:t>
+                      </w:r>
+                      <w:r>
+                        <w:rPr>
+                          <w:rFonts w:hint="eastAsia"/>
+                        </w:rPr>
+                        <w:t>.it</w:t>
+                      </w:r>
+                      <w:r>
+                        <w:t>.deakin.edu.au</w:t>
+                      </w:r>
+                      <w:r>
+                        <w:rPr>
+                          <w:rFonts w:hint="eastAsia"/>
+                        </w:rPr>
+                        <w:t>）</w:t>
+                      </w:r>
+                      <w:r>
+                        <w:rPr>
+                          <w:rFonts w:hint="eastAsia"/>
+                        </w:rPr>
+                        <w:t>：</w:t>
+                      </w:r>
+                    </w:p>
+                    <w:p>
+                      <w:pPr>
+                        <w:pStyle w:val="a3"/>
+                        <w:numPr>
+                          <w:ilvl w:val="0"/>
+                          <w:numId w:val="1"/>
+                        </w:numPr>
+                        <w:rPr>
+                          <w:rFonts w:hint="eastAsia"/>
+                        </w:rPr>
+                      </w:pPr>
+                      <w:r>
+                        <w:t>Load balancer (</w:t>
+                      </w:r>
+                      <w:r>
+                        <w:rPr>
+                          <w:rFonts w:hint="eastAsia"/>
+                        </w:rPr>
+                        <w:t>haproxy实现 配置</w:t>
+                      </w:r>
+                      <w:r>
+                        <w:t>文件</w:t>
+                      </w:r>
+                      <w:r>
+                        <w:rPr>
+                          <w:rFonts w:hint="eastAsia"/>
+                        </w:rPr>
+                        <w:t xml:space="preserve"> </w:t>
+                      </w:r>
+                      <w:r>
+                        <w:t>etc/haproxy/haproxy.cfg)</w:t>
+                      </w:r>
+                    </w:p>
+                    <w:p>
+                      <w:r>
+                        <w:rPr>
+                          <w:noProof/>
+                        </w:rPr>
+                        <w:drawing>
+                          <wp:inline distT="0" distB="0" distL="0" distR="0" wp14:anchorId="2C1BCB16" wp14:editId="414AD8EB">
+                            <wp:extent cx="3524250" cy="2423795"/>
+                            <wp:effectExtent l="0" t="0" r="0" b="0"/>
+                            <wp:docPr id="1" name="图片 1"/>
+                            <wp:cNvGraphicFramePr>
+                              <a:graphicFrameLocks xmlns:a="http://schemas.openxmlformats.org/drawingml/2006/main" noChangeAspect="1"/>
+                            </wp:cNvGraphicFramePr>
+                            <a:graphic xmlns:a="http://schemas.openxmlformats.org/drawingml/2006/main">
+                              <a:graphicData uri="http://schemas.openxmlformats.org/drawingml/2006/picture">
+                                <pic:pic xmlns:pic="http://schemas.openxmlformats.org/drawingml/2006/picture">
+                                  <pic:nvPicPr>
+                                    <pic:cNvPr id="1" name=""/>
+                                    <pic:cNvPicPr/>
+                                  </pic:nvPicPr>
+                                  <pic:blipFill>
+                                    <a:blip r:embed="rId6"/>
+                                    <a:stretch>
+                                      <a:fillRect/>
+                                    </a:stretch>
+                                  </pic:blipFill>
+                                  <pic:spPr>
+                                    <a:xfrm>
+                                      <a:off x="0" y="0"/>
+                                      <a:ext cx="3524250" cy="2423795"/>
+                                    </a:xfrm>
+                                    <a:prstGeom prst="rect">
+                                      <a:avLst/>
+                                    </a:prstGeom>
+                                  </pic:spPr>
+                                </pic:pic>
+                              </a:graphicData>
+                            </a:graphic>
+                          </wp:inline>
+                        </w:drawing>
+                      </w:r>
+                    </w:p>
+                    <w:p>
+                      <w:pPr>
+                        <w:rPr>
+                          <w:rFonts w:hint="eastAsia"/>
+                        </w:rPr>
+                      </w:pPr>
+                      <w:r>
+                        <w:t>Frontend为haproxy</w:t>
+                      </w:r>
+                      <w:r>
+                        <w:rPr>
+                          <w:rFonts w:hint="eastAsia"/>
+                        </w:rPr>
+                        <w:t>使用</w:t>
+                      </w:r>
+                      <w:r>
+                        <w:t>的端口，当前为</w:t>
+                      </w:r>
+                      <w:r>
+                        <w:rPr>
+                          <w:rFonts w:hint="eastAsia"/>
+                        </w:rPr>
+                        <w:t>5000，</w:t>
+                      </w:r>
+                      <w:r>
+                        <w:t>该端口接收到http请求时会转发请求到其他workvm的</w:t>
+                      </w:r>
+                      <w:r>
+                        <w:rPr>
+                          <w:rFonts w:hint="eastAsia"/>
+                        </w:rPr>
+                        <w:t>5001端口</w:t>
+                      </w:r>
+                      <w:r>
+                        <w:t>。</w:t>
+                      </w:r>
+                    </w:p>
+                    <w:p>
+                      <w:r>
+                        <w:t>B</w:t>
+                      </w:r>
+                      <w:r>
+                        <w:rPr>
+                          <w:rFonts w:hint="eastAsia"/>
+                        </w:rPr>
+                        <w:t>ackend</w:t>
+                      </w:r>
+                      <w:r>
+                        <w:t xml:space="preserve"> app处控制转发请求的workvm</w:t>
+                      </w:r>
+                      <w:r>
+                        <w:rPr>
+                          <w:rFonts w:hint="eastAsia"/>
+                        </w:rPr>
+                        <w:t>，</w:t>
+                      </w:r>
+                      <w:r>
+                        <w:t>图</w:t>
+                      </w:r>
+                      <w:r>
+                        <w:rPr>
+                          <w:rFonts w:hint="eastAsia"/>
+                        </w:rPr>
+                        <w:t>示</w:t>
+                      </w:r>
+                      <w:r>
+                        <w:t>目前能将</w:t>
+                      </w:r>
+                      <w:r>
+                        <w:rPr>
+                          <w:rFonts w:hint="eastAsia"/>
+                        </w:rPr>
+                        <w:t>http</w:t>
+                      </w:r>
+                      <w:r>
+                        <w:t>请求转发</w:t>
+                      </w:r>
+                      <w:r>
+                        <w:rPr>
+                          <w:rFonts w:hint="eastAsia"/>
+                        </w:rPr>
+                        <w:t>到app</w:t>
+                      </w:r>
+                      <w:r>
+                        <w:t>1</w:t>
+                      </w:r>
+                      <w:r>
+                        <w:rPr>
+                          <w:rFonts w:hint="eastAsia"/>
+                        </w:rPr>
+                        <w:t>，</w:t>
+                      </w:r>
+                      <w:r>
+                        <w:t>app3,app6,app7</w:t>
+                      </w:r>
+                      <w:r>
+                        <w:rPr>
+                          <w:rFonts w:hint="eastAsia"/>
+                        </w:rPr>
+                        <w:t>对应</w:t>
+                      </w:r>
+                      <w:r>
+                        <w:t>的ip</w:t>
+                      </w:r>
+                      <w:r>
+                        <w:rPr>
+                          <w:rFonts w:hint="eastAsia"/>
+                        </w:rPr>
+                        <w:t>端口</w:t>
+                      </w:r>
+                      <w:r>
+                        <w:t>。</w:t>
+                      </w:r>
+                    </w:p>
+                    <w:p>
+                      <w:pPr>
+                        <w:rPr>
+                          <w:rFonts w:hint="eastAsia"/>
+                        </w:rPr>
+                      </w:pPr>
+                    </w:p>
+                    <w:p>
+                      <w:pPr>
+                        <w:pStyle w:val="a3"/>
+                        <w:numPr>
+                          <w:ilvl w:val="0"/>
+                          <w:numId w:val="1"/>
+                        </w:numPr>
+                      </w:pPr>
+                      <w:r>
+                        <w:t>GlobalMonitor (</w:t>
+                      </w:r>
+                      <w:r>
+                        <w:rPr>
+                          <w:rFonts w:hint="eastAsia"/>
+                        </w:rPr>
+                        <w:t>一个</w:t>
+                      </w:r>
+                      <w:r>
+                        <w:t>javaweb</w:t>
+                      </w:r>
+                      <w:r>
+                        <w:rPr>
+                          <w:rFonts w:hint="eastAsia"/>
+                        </w:rPr>
+                        <w:t>项目</w:t>
+                      </w:r>
+                      <w:r>
+                        <w:t>，打包</w:t>
+                      </w:r>
+                      <w:r>
+                        <w:rPr>
+                          <w:rFonts w:hint="eastAsia"/>
+                        </w:rPr>
+                        <w:t>为</w:t>
+                      </w:r>
+                      <w:r>
+                        <w:t xml:space="preserve">globalMonitor.war, </w:t>
+                      </w:r>
+                      <w:r>
+                        <w:rPr>
+                          <w:rFonts w:hint="eastAsia"/>
+                        </w:rPr>
+                        <w:t>放在/usr/</w:t>
+                      </w:r>
+                      <w:r>
+                        <w:t>local/apache-tomcat-8.5.16</w:t>
+                      </w:r>
+                      <w:r>
+                        <w:rPr>
+                          <w:rFonts w:hint="eastAsia"/>
+                        </w:rPr>
+                        <w:t>下</w:t>
+                      </w:r>
+                      <w:r>
+                        <w:rPr>
+                          <w:rFonts w:hint="eastAsia"/>
+                        </w:rPr>
+                        <w:t xml:space="preserve">。 </w:t>
+                      </w:r>
+                      <w:r>
+                        <w:rPr>
+                          <w:rFonts w:hint="eastAsia"/>
+                        </w:rPr>
+                        <w:t>目前</w:t>
+                      </w:r>
+                      <w:r>
+                        <w:t>只用来控制</w:t>
+                      </w:r>
+                      <w:r>
+                        <w:rPr>
+                          <w:rFonts w:hint="eastAsia"/>
+                        </w:rPr>
+                        <w:t>business</w:t>
+                      </w:r>
+                      <w:r>
+                        <w:t xml:space="preserve"> violation，</w:t>
+                      </w:r>
+                      <w:r>
+                        <w:rPr>
+                          <w:rFonts w:hint="eastAsia"/>
+                        </w:rPr>
+                        <w:t>即</w:t>
+                      </w:r>
+                      <w:r>
+                        <w:t>当workvm上</w:t>
+                      </w:r>
+                      <w:r>
+                        <w:rPr>
+                          <w:rFonts w:hint="eastAsia"/>
+                        </w:rPr>
+                        <w:t>出现</w:t>
+                      </w:r>
+                      <w:r>
+                        <w:t>business violation时，会</w:t>
+                      </w:r>
+                      <w:r>
+                        <w:rPr>
+                          <w:rFonts w:hint="eastAsia"/>
+                        </w:rPr>
+                        <w:t>发送请求到</w:t>
+                      </w:r>
+                      <w:r>
+                        <w:t>globalMonitor，</w:t>
+                      </w:r>
+                      <w:r>
+                        <w:rPr>
+                          <w:rFonts w:hint="eastAsia"/>
+                        </w:rPr>
+                        <w:t>global</w:t>
+                      </w:r>
+                      <w:r>
+                        <w:t>Monitor将violation信息记录到数据库，当一个</w:t>
+                      </w:r>
+                      <w:r>
+                        <w:rPr>
+                          <w:rFonts w:hint="eastAsia"/>
+                        </w:rPr>
+                        <w:t>business</w:t>
+                      </w:r>
+                      <w:r>
+                        <w:t xml:space="preserve"> container</w:t>
+                      </w:r>
+                      <w:r>
+                        <w:rPr>
+                          <w:rFonts w:hint="eastAsia"/>
+                        </w:rPr>
+                        <w:t>的</w:t>
+                      </w:r>
+                      <w:r>
+                        <w:t>violation次数达到threshold时</w:t>
+                      </w:r>
+                      <w:r>
+                        <w:rPr>
+                          <w:rFonts w:hint="eastAsia"/>
+                        </w:rPr>
+                        <w:t>，</w:t>
+                      </w:r>
+                      <w:r>
+                        <w:t>globalMonitor发送请求到该business container所在的vm的</w:t>
+                      </w:r>
+                      <w:r>
+                        <w:rPr>
+                          <w:rFonts w:hint="eastAsia"/>
+                        </w:rPr>
+                        <w:t xml:space="preserve"> D</w:t>
+                      </w:r>
+                      <w:r>
+                        <w:t>istributed monitor</w:t>
+                      </w:r>
+                      <w:r>
+                        <w:rPr>
+                          <w:rFonts w:hint="eastAsia"/>
+                        </w:rPr>
+                        <w:t>。</w:t>
+                      </w:r>
+                    </w:p>
+                    <w:p/>
+                    <w:p>
+                      <w:pPr>
+                        <w:rPr>
+                          <w:rFonts w:hint="eastAsia"/>
+                        </w:rPr>
+                      </w:pPr>
+                    </w:p>
+                  </w:txbxContent>
+                </v:textbox>
+                <w10:wrap type="square" anchorx="margin" anchory="page"/>
+              </v:shape>
+            </w:pict>
+          </mc:Fallback>
+        </mc:AlternateContent>
+      </w:r>
+    </w:p>
+    <w:p>
+      <w:pPr>
+        <w:widowControl/>
+        <w:jc w:val="left"/>
+      </w:pPr>
+      <w:r>
+        <w:br w:type="page"/>
+      </w:r>
+    </w:p>
+    <w:p/>
+    <w:p>
+      <w:r>
+        <w:rPr>
+          <w:rFonts w:hint="eastAsia"/>
+        </w:rPr>
+        <w:t>实验流程：</w:t>
+      </w:r>
+    </w:p>
+    <w:p>
+      <w:pPr>
+        <w:pStyle w:val="a3"/>
+        <w:numPr>
+          <w:ilvl w:val="0"/>
+          <w:numId w:val="3"/>
+        </w:numPr>
+      </w:pPr>
+      <w:r>
+        <w:rPr>
+          <w:rFonts w:hint="eastAsia"/>
+        </w:rPr>
+        <w:t>部署control</w:t>
+      </w:r>
+      <w:r>
+        <w:t xml:space="preserve"> </w:t>
+      </w:r>
+      <w:r>
+        <w:rPr>
+          <w:rFonts w:hint="eastAsia"/>
+        </w:rPr>
+        <w:t>vm：导入sql； 将globalmonitor.war放在指定位置，打开tomcat</w:t>
+      </w:r>
+      <w:r>
+        <w:rPr>
+          <w:noProof/>
+        </w:rPr>
+        <mc:AlternateContent>
+          <mc:Choice Requires="wps">
+            <w:drawing>
+              <wp:anchor distT="45720" distB="45720" distL="114300" distR="114300" simplePos="0" relativeHeight="251661312" behindDoc="0" locked="0" layoutInCell="1" allowOverlap="1" wp14:anchorId="28EAD92A" wp14:editId="1DC74F73">
+                <wp:simplePos x="0" y="0"/>
+                <wp:positionH relativeFrom="column">
+                  <wp:posOffset>107950</wp:posOffset>
+                </wp:positionH>
+                <wp:positionV relativeFrom="page">
+                  <wp:posOffset>971550</wp:posOffset>
+                </wp:positionV>
+                <wp:extent cx="4972050" cy="5873750"/>
+                <wp:effectExtent l="0" t="0" r="19050" b="12700"/>
+                <wp:wrapSquare wrapText="bothSides"/>
+                <wp:docPr id="4" name="文本框 2"/>
+                <wp:cNvGraphicFramePr>
+                  <a:graphicFrameLocks xmlns:a="http://schemas.openxmlformats.org/drawingml/2006/main"/>
+                </wp:cNvGraphicFramePr>
+                <a:graphic xmlns:a="http://schemas.openxmlformats.org/drawingml/2006/main">
+                  <a:graphicData uri="http://schemas.microsoft.com/office/word/2010/wordprocessingShape">
+                    <wps:wsp>
+                      <wps:cNvSpPr txBox="1">
+                        <a:spLocks noChangeArrowheads="1"/>
+                      </wps:cNvSpPr>
+                      <wps:spPr bwMode="auto">
+                        <a:xfrm>
+                          <a:off x="0" y="0"/>
+                          <a:ext cx="4972050" cy="5873750"/>
+                        </a:xfrm>
+                        <a:prstGeom prst="rect">
+                          <a:avLst/>
+                        </a:prstGeom>
+                        <a:solidFill>
+                          <a:srgbClr val="FFFFFF"/>
+                        </a:solidFill>
+                        <a:ln w="9525">
+                          <a:solidFill>
+                            <a:srgbClr val="000000"/>
+                          </a:solidFill>
+                          <a:miter lim="800000"/>
+                          <a:headEnd/>
+                          <a:tailEnd/>
+                        </a:ln>
+                      </wps:spPr>
+                      <wps:txbx>
+                        <w:txbxContent>
+                          <w:p>
+                            <w:r>
+                              <w:t>Work</w:t>
+                            </w:r>
+                            <w:r>
+                              <w:t xml:space="preserve"> VM</w:t>
+                            </w:r>
+                            <w:r>
+                              <w:t xml:space="preserve"> </w:t>
+                            </w:r>
+                            <w:r>
+                              <w:rPr>
+                                <w:rFonts w:hint="eastAsia"/>
+                              </w:rPr>
+                              <w:t>（application</w:t>
+                            </w:r>
+                            <w:r>
+                              <w:t>3</w:t>
+                            </w:r>
+                            <w:r>
+                              <w:rPr>
+                                <w:rFonts w:hint="eastAsia"/>
+                              </w:rPr>
+                              <w:t>结构）</w:t>
+                            </w:r>
+                            <w:r>
+                              <w:rPr>
+                                <w:rFonts w:hint="eastAsia"/>
+                              </w:rPr>
+                              <w:t>：</w:t>
+                            </w:r>
+                          </w:p>
+                          <w:p>
+                            <w:pPr>
+                              <w:rPr>
+                                <w:rFonts w:hint="eastAsia"/>
+                              </w:rPr>
+                            </w:pPr>
+                            <w:r>
+                              <w:rPr>
+                                <w:noProof/>
+                              </w:rPr>
+                              <w:drawing>
+                                <wp:inline distT="0" distB="0" distL="0" distR="0" wp14:anchorId="54CB6A5D" wp14:editId="2F361B0E">
+                                  <wp:extent cx="4780280" cy="3472815"/>
+                                  <wp:effectExtent l="0" t="0" r="1270" b="0"/>
+                                  <wp:docPr id="11" name="图片 11"/>
+                                  <wp:cNvGraphicFramePr>
+                                    <a:graphicFrameLocks xmlns:a="http://schemas.openxmlformats.org/drawingml/2006/main" noChangeAspect="1"/>
+                                  </wp:cNvGraphicFramePr>
+                                  <a:graphic xmlns:a="http://schemas.openxmlformats.org/drawingml/2006/main">
+                                    <a:graphicData uri="http://schemas.openxmlformats.org/drawingml/2006/picture">
+                                      <pic:pic xmlns:pic="http://schemas.openxmlformats.org/drawingml/2006/picture">
+                                        <pic:nvPicPr>
+                                          <pic:cNvPr id="1" name=""/>
+                                          <pic:cNvPicPr/>
+                                        </pic:nvPicPr>
+                                        <pic:blipFill>
+                                          <a:blip r:embed="rId7"/>
+                                          <a:stretch>
+                                            <a:fillRect/>
+                                          </a:stretch>
+                                        </pic:blipFill>
+                                        <pic:spPr>
+                                          <a:xfrm>
+                                            <a:off x="0" y="0"/>
+                                            <a:ext cx="4780280" cy="3472815"/>
+                                          </a:xfrm>
+                                          <a:prstGeom prst="rect">
+                                            <a:avLst/>
+                                          </a:prstGeom>
+                                        </pic:spPr>
+                                      </pic:pic>
+                                    </a:graphicData>
+                                  </a:graphic>
+                                </wp:inline>
+                              </w:drawing>
+                            </w:r>
+                          </w:p>
+                          <w:p>
+                            <w:pPr>
+                              <w:pStyle w:val="a3"/>
+                              <w:numPr>
+                                <w:ilvl w:val="0"/>
+                                <w:numId w:val="2"/>
+                              </w:numPr>
+                            </w:pPr>
+                            <w:r>
+                              <w:t>Business web interface（</w:t>
+                            </w:r>
+                            <w:r>
+                              <w:rPr>
+                                <w:rFonts w:hint="eastAsia"/>
+                              </w:rPr>
+                              <w:t>/saasi,</w:t>
+                            </w:r>
+                            <w:r>
+                              <w:t xml:space="preserve"> </w:t>
+                            </w:r>
+                            <w:r>
+                              <w:t xml:space="preserve"> controlvm</w:t>
+                            </w:r>
+                            <w:r>
+                              <w:rPr>
+                                <w:rFonts w:hint="eastAsia"/>
+                              </w:rPr>
+                              <w:t>的</w:t>
+                            </w:r>
+                            <w:r>
+                              <w:t>请求转发到这，</w:t>
+                            </w:r>
+                            <w:r>
+                              <w:rPr>
+                                <w:rFonts w:hint="eastAsia"/>
+                              </w:rPr>
+                              <w:t>然后</w:t>
+                            </w:r>
+                            <w:r>
+                              <w:rPr>
+                                <w:rFonts w:hint="eastAsia"/>
+                              </w:rPr>
+                              <w:t>通过</w:t>
+                            </w:r>
+                            <w:r>
+                              <w:t>rabbitmq</w:t>
+                            </w:r>
+                            <w:r>
+                              <w:rPr>
+                                <w:rFonts w:hint="eastAsia"/>
+                              </w:rPr>
+                              <w:t>发送消息</w:t>
+                            </w:r>
+                            <w:r>
+                              <w:t>到businessservice</w:t>
+                            </w:r>
+                            <w:r>
+                              <w:t>）</w:t>
+                            </w:r>
+                          </w:p>
+                          <w:p>
+                            <w:pPr>
+                              <w:pStyle w:val="a3"/>
+                              <w:numPr>
+                                <w:ilvl w:val="0"/>
+                                <w:numId w:val="2"/>
+                              </w:numPr>
+                            </w:pPr>
+                            <w:r>
+                              <w:t xml:space="preserve">Business microservice </w:t>
+                            </w:r>
+                            <w:r>
+                              <w:rPr>
+                                <w:rFonts w:hint="eastAsia"/>
+                              </w:rPr>
+                              <w:t>（/B</w:t>
+                            </w:r>
+                            <w:r>
+                              <w:t>usinessService，</w:t>
+                            </w:r>
+                            <w:r>
+                              <w:rPr>
+                                <w:rFonts w:hint="eastAsia"/>
+                              </w:rPr>
+                              <w:t xml:space="preserve"> 模拟</w:t>
+                            </w:r>
+                            <w:r>
+                              <w:t>business service，</w:t>
+                            </w:r>
+                            <w:r>
+                              <w:rPr>
+                                <w:rFonts w:hint="eastAsia"/>
+                              </w:rPr>
+                              <w:t>发送</w:t>
+                            </w:r>
+                            <w:r>
+                              <w:t>消息到api microservice</w:t>
+                            </w:r>
+                            <w:r>
+                              <w:t>自身检测business violation</w:t>
+                            </w:r>
+                            <w:r>
+                              <w:rPr>
+                                <w:rFonts w:hint="eastAsia"/>
+                              </w:rPr>
+                              <w:t>并</w:t>
+                            </w:r>
+                            <w:r>
+                              <w:t>发送请求到global monitor</w:t>
+                            </w:r>
+                            <w:r>
+                              <w:rPr>
+                                <w:rFonts w:hint="eastAsia"/>
+                              </w:rPr>
+                              <w:t>）</w:t>
+                            </w:r>
+                          </w:p>
+                          <w:p>
+                            <w:pPr>
+                              <w:pStyle w:val="a3"/>
+                              <w:numPr>
+                                <w:ilvl w:val="0"/>
+                                <w:numId w:val="2"/>
+                              </w:numPr>
+                            </w:pPr>
+                            <w:r>
+                              <w:t xml:space="preserve">API microservice (/cpu,memory,io_microservice, </w:t>
+                            </w:r>
+                            <w:r>
+                              <w:rPr>
+                                <w:rFonts w:hint="eastAsia"/>
+                              </w:rPr>
+                              <w:t>模拟</w:t>
+                            </w:r>
+                            <w:r>
+                              <w:t>对应的intensive操作，</w:t>
+                            </w:r>
+                            <w:r>
+                              <w:rPr>
+                                <w:rFonts w:hint="eastAsia"/>
+                              </w:rPr>
+                              <w:t xml:space="preserve"> 会导致这些</w:t>
+                            </w:r>
+                            <w:r>
+                              <w:t>container</w:t>
+                            </w:r>
+                            <w:r>
+                              <w:rPr>
+                                <w:rFonts w:hint="eastAsia"/>
+                              </w:rPr>
+                              <w:t>对应的</w:t>
+                            </w:r>
+                            <w:r>
+                              <w:t>cpu，memory，io使用率</w:t>
+                            </w:r>
+                            <w:r>
+                              <w:rPr>
+                                <w:rFonts w:hint="eastAsia"/>
+                              </w:rPr>
+                              <w:t>上升)</w:t>
+                            </w:r>
+                          </w:p>
+                          <w:p>
+                            <w:pPr>
+                              <w:pStyle w:val="a3"/>
+                              <w:numPr>
+                                <w:ilvl w:val="0"/>
+                                <w:numId w:val="2"/>
+                              </w:numPr>
+                            </w:pPr>
+                            <w:r>
+                              <w:t>Distribute</w:t>
+                            </w:r>
+                            <w:r>
+                              <w:rPr>
+                                <w:rFonts w:hint="eastAsia"/>
+                              </w:rPr>
+                              <w:t>d</w:t>
+                            </w:r>
+                            <w:r>
+                              <w:t xml:space="preserve"> monitor interface (/DM, distributed monitor web interface,</w:t>
+                            </w:r>
+                            <w:r>
+                              <w:t xml:space="preserve"> </w:t>
+                            </w:r>
+                            <w:r>
+                              <w:rPr>
+                                <w:rFonts w:hint="eastAsia"/>
+                              </w:rPr>
+                              <w:t>接受</w:t>
+                            </w:r>
+                            <w:r>
+                              <w:t>从</w:t>
+                            </w:r>
+                            <w:r>
+                              <w:rPr>
+                                <w:rFonts w:hint="eastAsia"/>
+                              </w:rPr>
+                              <w:t>global</w:t>
+                            </w:r>
+                            <w:r>
+                              <w:t xml:space="preserve"> monitor发来的business scaleout请求</w:t>
+                            </w:r>
+                            <w:r>
+                              <w:rPr>
+                                <w:rFonts w:hint="eastAsia"/>
+                              </w:rPr>
+                              <w:t>)</w:t>
+                            </w:r>
+                          </w:p>
+                          <w:p>
+                            <w:pPr>
+                              <w:pStyle w:val="a3"/>
+                              <w:numPr>
+                                <w:ilvl w:val="0"/>
+                                <w:numId w:val="2"/>
+                              </w:numPr>
+                            </w:pPr>
+                            <w:r>
+                              <w:t xml:space="preserve">Distributed monitor (/Monitor, </w:t>
+                            </w:r>
+                            <w:r>
+                              <w:rPr>
+                                <w:rFonts w:hint="eastAsia"/>
+                              </w:rPr>
+                              <w:t>监控</w:t>
+                            </w:r>
+                            <w:r>
+                              <w:rPr>
+                                <w:rFonts w:hint="eastAsia"/>
+                              </w:rPr>
+                              <w:t>api</w:t>
+                            </w:r>
+                            <w:r>
+                              <w:t xml:space="preserve"> microservice container的资源消耗情况，若达</w:t>
+                            </w:r>
+                            <w:r>
+                              <w:rPr>
+                                <w:rFonts w:hint="eastAsia"/>
+                              </w:rPr>
+                              <w:t>到</w:t>
+                            </w:r>
+                            <w:r>
+                              <w:t>threshold则进行scale</w:t>
+                            </w:r>
+                            <w:r>
+                              <w:rPr>
+                                <w:rFonts w:hint="eastAsia"/>
+                              </w:rPr>
+                              <w:t>)</w:t>
+                            </w:r>
+                          </w:p>
+                          <w:p>
+                            <w:pPr>
+                              <w:ind w:left="360"/>
+                            </w:pPr>
+                            <w:r>
+                              <w:t xml:space="preserve"> </w:t>
+                            </w:r>
+                          </w:p>
+                          <w:p>
+                            <w:pPr>
+                              <w:pStyle w:val="a3"/>
+                            </w:pPr>
+                            <w:r>
+                              <w:t xml:space="preserve"> </w:t>
+                            </w:r>
+                          </w:p>
+                          <w:p>
+                            <w:pPr>
+                              <w:pStyle w:val="a3"/>
+                              <w:rPr>
+                                <w:rFonts w:hint="eastAsia"/>
+                              </w:rPr>
+                            </w:pPr>
+                          </w:p>
+                        </w:txbxContent>
+                      </wps:txbx>
+                      <wps:bodyPr rot="0" vert="horz" wrap="square" lIns="91440" tIns="45720" rIns="91440" bIns="45720" anchor="t" anchorCtr="0">
+                        <a:noAutofit/>
+                      </wps:bodyPr>
+                    </wps:wsp>
+                  </a:graphicData>
+                </a:graphic>
+                <wp14:sizeRelH relativeFrom="margin">
+                  <wp14:pctWidth>0</wp14:pctWidth>
+                </wp14:sizeRelH>
+                <wp14:sizeRelV relativeFrom="margin">
+                  <wp14:pctHeight>0</wp14:pctHeight>
+                </wp14:sizeRelV>
+              </wp:anchor>
+            </w:drawing>
+          </mc:Choice>
+          <mc:Fallback>
+            <w:pict>
+              <v:shape w14:anchorId="28EAD92A" id="_x0000_s1028" type="#_x0000_t202" style="position:absolute;left:0;text-align:left;margin-left:8.5pt;margin-top:76.5pt;width:391.5pt;height:462.5pt;z-index:251661312;visibility:visible;mso-wrap-style:square;mso-width-percent:0;mso-height-percent:0;mso-wrap-distance-left:9pt;mso-wrap-distance-top:3.6pt;mso-wrap-distance-right:9pt;mso-wrap-distance-bottom:3.6pt;mso-position-horizontal:absolute;mso-position-horizontal-relative:text;mso-position-vertical:absolute;mso-position-vertical-relative:page;mso-width-percent:0;mso-height-percent:0;mso-width-relative:margin;mso-height-relative:margin;v-text-anchor:top" o:gfxdata="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">
+                <v:textbox>
+                  <w:txbxContent>
+                    <w:p>
+                      <w:r>
+                        <w:t>Work</w:t>
+                      </w:r>
+                      <w:r>
+                        <w:t xml:space="preserve"> VM</w:t>
+                      </w:r>
+                      <w:r>
+                        <w:t xml:space="preserve"> </w:t>
+                      </w:r>
+                      <w:r>
+                        <w:rPr>
+                          <w:rFonts w:hint="eastAsia"/>
+                        </w:rPr>
+                        <w:t>（application</w:t>
+                      </w:r>
+                      <w:r>
+                        <w:t>3</w:t>
+                      </w:r>
+                      <w:r>
+                        <w:rPr>
+                          <w:rFonts w:hint="eastAsia"/>
+                        </w:rPr>
+                        <w:t>结构）</w:t>
+                      </w:r>
+                      <w:r>
+                        <w:rPr>
+                          <w:rFonts w:hint="eastAsia"/>
+                        </w:rPr>
+                        <w:t>：</w:t>
+                      </w:r>
+                    </w:p>
+                    <w:p>
+                      <w:pPr>
+                        <w:rPr>
+                          <w:rFonts w:hint="eastAsia"/>
+                        </w:rPr>
+                      </w:pPr>
+                      <w:r>
+                        <w:rPr>
+                          <w:noProof/>
+                        </w:rPr>
+                        <w:drawing>
+                          <wp:inline distT="0" distB="0" distL="0" distR="0" wp14:anchorId="54CB6A5D" wp14:editId="2F361B0E">
+                            <wp:extent cx="4780280" cy="3472815"/>
+                            <wp:effectExtent l="0" t="0" r="1270" b="0"/>
+                            <wp:docPr id="11" name="图片 11"/>
+                            <wp:cNvGraphicFramePr>
+                              <a:graphicFrameLocks xmlns:a="http://schemas.openxmlformats.org/drawingml/2006/main" noChangeAspect="1"/>
+                            </wp:cNvGraphicFramePr>
+                            <a:graphic xmlns:a="http://schemas.openxmlformats.org/drawingml/2006/main">
+                              <a:graphicData uri="http://schemas.openxmlformats.org/drawingml/2006/picture">
+                                <pic:pic xmlns:pic="http://schemas.openxmlformats.org/drawingml/2006/picture">
+                                  <pic:nvPicPr>
+                                    <pic:cNvPr id="1" name=""/>
+                                    <pic:cNvPicPr/>
+                                  </pic:nvPicPr>
+                                  <pic:blipFill>
+                                    <a:blip r:embed="rId7"/>
+                                    <a:stretch>
+                                      <a:fillRect/>
+                                    </a:stretch>
+                                  </pic:blipFill>
+                                  <pic:spPr>
+                                    <a:xfrm>
+                                      <a:off x="0" y="0"/>
+                                      <a:ext cx="4780280" cy="3472815"/>
+                                    </a:xfrm>
+                                    <a:prstGeom prst="rect">
+                                      <a:avLst/>
+                                    </a:prstGeom>
+                                  </pic:spPr>
+                                </pic:pic>
+                              </a:graphicData>
+                            </a:graphic>
+                          </wp:inline>
+                        </w:drawing>
+                      </w:r>
+                    </w:p>
+                    <w:p>
+                      <w:pPr>
+                        <w:pStyle w:val="a3"/>
+                        <w:numPr>
+                          <w:ilvl w:val="0"/>
+                          <w:numId w:val="2"/>
+                        </w:numPr>
+                      </w:pPr>
+                      <w:r>
+                        <w:t>Business web interface（</w:t>
+                      </w:r>
+                      <w:r>
+                        <w:rPr>
+                          <w:rFonts w:hint="eastAsia"/>
+                        </w:rPr>
+                        <w:t>/saasi,</w:t>
+                      </w:r>
+                      <w:r>
+                        <w:t xml:space="preserve"> </w:t>
+                      </w:r>
+                      <w:r>
+                        <w:t xml:space="preserve"> controlvm</w:t>
+                      </w:r>
+                      <w:r>
+                        <w:rPr>
+                          <w:rFonts w:hint="eastAsia"/>
+                        </w:rPr>
+                        <w:t>的</w:t>
+                      </w:r>
+                      <w:r>
+                        <w:t>请求转发到这，</w:t>
+                      </w:r>
+                      <w:r>
+                        <w:rPr>
+                          <w:rFonts w:hint="eastAsia"/>
+                        </w:rPr>
+                        <w:t>然后</w:t>
+                      </w:r>
+                      <w:r>
+                        <w:rPr>
+                          <w:rFonts w:hint="eastAsia"/>
+                        </w:rPr>
+                        <w:t>通过</w:t>
+                      </w:r>
+                      <w:r>
+                        <w:t>rabbitmq</w:t>
+                      </w:r>
+                      <w:r>
+                        <w:rPr>
+                          <w:rFonts w:hint="eastAsia"/>
+                        </w:rPr>
+                        <w:t>发送消息</w:t>
+                      </w:r>
+                      <w:r>
+                        <w:t>到businessservice</w:t>
+                      </w:r>
+                      <w:r>
+                        <w:t>）</w:t>
+                      </w:r>
+                    </w:p>
+                    <w:p>
+                      <w:pPr>
+                        <w:pStyle w:val="a3"/>
+                        <w:numPr>
+                          <w:ilvl w:val="0"/>
+                          <w:numId w:val="2"/>
+                        </w:numPr>
+                      </w:pPr>
+                      <w:r>
+                        <w:t xml:space="preserve">Business microservice </w:t>
+                      </w:r>
+                      <w:r>
+                        <w:rPr>
+                          <w:rFonts w:hint="eastAsia"/>
+                        </w:rPr>
+                        <w:t>（/B</w:t>
+                      </w:r>
+                      <w:r>
+                        <w:t>usinessService，</w:t>
+                      </w:r>
+                      <w:r>
+                        <w:rPr>
+                          <w:rFonts w:hint="eastAsia"/>
+                        </w:rPr>
+                        <w:t xml:space="preserve"> 模拟</w:t>
+                      </w:r>
+                      <w:r>
+                        <w:t>business service，</w:t>
+                      </w:r>
+                      <w:r>
+                        <w:rPr>
+                          <w:rFonts w:hint="eastAsia"/>
+                        </w:rPr>
+                        <w:t>发送</w:t>
+                      </w:r>
+                      <w:r>
+                        <w:t>消息到api microservice</w:t>
+                      </w:r>
+                      <w:r>
+                        <w:t>自身检测business violation</w:t>
+                      </w:r>
+                      <w:r>
+                        <w:rPr>
+                          <w:rFonts w:hint="eastAsia"/>
+                        </w:rPr>
+                        <w:t>并</w:t>
+                      </w:r>
+                      <w:r>
+                        <w:t>发送请求到global monitor</w:t>
+                      </w:r>
+                      <w:r>
+                        <w:rPr>
+                          <w:rFonts w:hint="eastAsia"/>
+                        </w:rPr>
+                        <w:t>）</w:t>
+                      </w:r>
+                    </w:p>
+                    <w:p>
+                      <w:pPr>
+                        <w:pStyle w:val="a3"/>
+                        <w:numPr>
+                          <w:ilvl w:val="0"/>
+                          <w:numId w:val="2"/>
+                        </w:numPr>
+                      </w:pPr>
+                      <w:r>
+                        <w:t xml:space="preserve">API microservice (/cpu,memory,io_microservice, </w:t>
+                      </w:r>
+                      <w:r>
+                        <w:rPr>
+                          <w:rFonts w:hint="eastAsia"/>
+                        </w:rPr>
+                        <w:t>模拟</w:t>
+                      </w:r>
+                      <w:r>
+                        <w:t>对应的intensive操作，</w:t>
+                      </w:r>
+                      <w:r>
+                        <w:rPr>
+                          <w:rFonts w:hint="eastAsia"/>
+                        </w:rPr>
+                        <w:t xml:space="preserve"> 会导致这些</w:t>
+                      </w:r>
+                      <w:r>
+                        <w:t>container</w:t>
+                      </w:r>
+                      <w:r>
+                        <w:rPr>
+                          <w:rFonts w:hint="eastAsia"/>
+                        </w:rPr>
+                        <w:t>对应的</w:t>
+                      </w:r>
+                      <w:r>
+                        <w:t>cpu，memory，io使用率</w:t>
+                      </w:r>
+                      <w:r>
+                        <w:rPr>
+                          <w:rFonts w:hint="eastAsia"/>
+                        </w:rPr>
+                        <w:t>上升)</w:t>
+                      </w:r>
+                    </w:p>
+                    <w:p>
+                      <w:pPr>
+                        <w:pStyle w:val="a3"/>
+                        <w:numPr>
+                          <w:ilvl w:val="0"/>
+                          <w:numId w:val="2"/>
+                        </w:numPr>
+                      </w:pPr>
+                      <w:r>
+                        <w:t>Distribute</w:t>
+                      </w:r>
+                      <w:r>
+                        <w:rPr>
+                          <w:rFonts w:hint="eastAsia"/>
+                        </w:rPr>
+                        <w:t>d</w:t>
+                      </w:r>
+                      <w:r>
+                        <w:t xml:space="preserve"> monitor interface (/DM, distributed monitor web interface,</w:t>
+                      </w:r>
+                      <w:r>
+                        <w:t xml:space="preserve"> </w:t>
+                      </w:r>
+                      <w:r>
+                        <w:rPr>
+                          <w:rFonts w:hint="eastAsia"/>
+                        </w:rPr>
+                        <w:t>接受</w:t>
+                      </w:r>
+                      <w:r>
+                        <w:t>从</w:t>
+                      </w:r>
+                      <w:r>
+                        <w:rPr>
+                          <w:rFonts w:hint="eastAsia"/>
+                        </w:rPr>
+                        <w:t>global</w:t>
+                      </w:r>
+                      <w:r>
+                        <w:t xml:space="preserve"> monitor发来的business scaleout请求</w:t>
+                      </w:r>
+                      <w:r>
+                        <w:rPr>
+                          <w:rFonts w:hint="eastAsia"/>
+                        </w:rPr>
+                        <w:t>)</w:t>
+                      </w:r>
+                    </w:p>
+                    <w:p>
+                      <w:pPr>
+                        <w:pStyle w:val="a3"/>
+                        <w:numPr>
+                          <w:ilvl w:val="0"/>
+                          <w:numId w:val="2"/>
+                        </w:numPr>
+                      </w:pPr>
+                      <w:r>
+                        <w:t xml:space="preserve">Distributed monitor (/Monitor, </w:t>
+                      </w:r>
+                      <w:r>
+                        <w:rPr>
+                          <w:rFonts w:hint="eastAsia"/>
+                        </w:rPr>
+                        <w:t>监控</w:t>
+                      </w:r>
+                      <w:r>
+                        <w:rPr>
+                          <w:rFonts w:hint="eastAsia"/>
+                        </w:rPr>
+                        <w:t>api</w:t>
+                      </w:r>
+                      <w:r>
+                        <w:t xml:space="preserve"> microservice container的资源消耗情况，若达</w:t>
+                      </w:r>
+                      <w:r>
+                        <w:rPr>
+                          <w:rFonts w:hint="eastAsia"/>
+                        </w:rPr>
+                        <w:t>到</w:t>
+                      </w:r>
+                      <w:r>
+                        <w:t>threshold则进行scale</w:t>
+                      </w:r>
+                      <w:r>
+                        <w:rPr>
+                          <w:rFonts w:hint="eastAsia"/>
+                        </w:rPr>
+                        <w:t>)</w:t>
+                      </w:r>
+                    </w:p>
+                    <w:p>
+                      <w:pPr>
+                        <w:ind w:left="360"/>
+                      </w:pPr>
+                      <w:r>
+                        <w:t xml:space="preserve"> </w:t>
+                      </w:r>
+                    </w:p>
+                    <w:p>
+                      <w:pPr>
+                        <w:pStyle w:val="a3"/>
+                      </w:pPr>
+                      <w:r>
+                        <w:t xml:space="preserve"> </w:t>
+                      </w:r>
+                    </w:p>
+                    <w:p>
+                      <w:pPr>
+                        <w:pStyle w:val="a3"/>
+                        <w:rPr>
+                          <w:rFonts w:hint="eastAsia"/>
+                        </w:rPr>
+                      </w:pPr>
+                    </w:p>
+                  </w:txbxContent>
+                </v:textbox>
+                <w10:wrap type="square" anchory="page"/>
+              </v:shape>
+            </w:pict>
+          </mc:Fallback>
+        </mc:AlternateContent>
+      </w:r>
+      <w:r>
+        <w:t>(</w:t>
+      </w:r>
+      <w:r>
+        <w:rPr>
+          <w:rFonts w:hint="eastAsia"/>
+        </w:rPr>
+        <w:t>只用做一次，重复实验时不用再管)</w:t>
+      </w:r>
+    </w:p>
+    <w:p>
+      <w:pPr>
+        <w:pStyle w:val="a3"/>
+        <w:numPr>
+          <w:ilvl w:val="0"/>
+          <w:numId w:val="3"/>
+        </w:numPr>
+      </w:pPr>
+      <w:r>
+        <w:rPr>
+          <w:rFonts w:hint="eastAsia"/>
+        </w:rPr>
+        <w:t>部署work</w:t>
+      </w:r>
+      <w:r>
+        <w:t xml:space="preserve"> </w:t>
+      </w:r>
+      <w:r>
+        <w:rPr>
+          <w:rFonts w:hint="eastAsia"/>
+        </w:rPr>
+        <w:t>vm：</w:t>
+      </w:r>
+    </w:p>
+    <w:p>
+      <w:pPr>
+        <w:pStyle w:val="a3"/>
+        <w:numPr>
+          <w:ilvl w:val="0"/>
+          <w:numId w:val="8"/>
+        </w:numPr>
+      </w:pPr>
+      <w:r>
+        <w:rPr>
+          <w:rFonts w:hint="eastAsia"/>
+        </w:rPr>
+        <w:t>运行./run.sh, 将Business</w:t>
+      </w:r>
+      <w:r>
+        <w:t xml:space="preserve"> </w:t>
+      </w:r>
+      <w:r>
+        <w:rPr>
+          <w:rFonts w:hint="eastAsia"/>
+        </w:rPr>
+        <w:t>web</w:t>
+      </w:r>
+      <w:r>
+        <w:t xml:space="preserve"> </w:t>
+      </w:r>
+      <w:r>
+        <w:rPr>
+          <w:rFonts w:hint="eastAsia"/>
+        </w:rPr>
+        <w:t>interface，business</w:t>
+      </w:r>
+      <w:r>
+        <w:t xml:space="preserve"> </w:t>
+      </w:r>
+      <w:r>
+        <w:rPr>
+          <w:rFonts w:hint="eastAsia"/>
+        </w:rPr>
+        <w:t>microservice</w:t>
+      </w:r>
+      <w:r>
+        <w:t xml:space="preserve"> </w:t>
+      </w:r>
+      <w:r>
+        <w:rPr>
+          <w:rFonts w:hint="eastAsia"/>
+        </w:rPr>
+        <w:t>和 api</w:t>
+      </w:r>
+      <w:r>
+        <w:t xml:space="preserve"> </w:t>
+      </w:r>
+      <w:r>
+        <w:rPr>
+          <w:rFonts w:hint="eastAsia"/>
+        </w:rPr>
+        <w:t>microservice部署为docker</w:t>
+      </w:r>
+      <w:r>
+        <w:t xml:space="preserve"> </w:t>
+      </w:r>
+      <w:r>
+        <w:rPr>
+          <w:rFonts w:hint="eastAsia"/>
+        </w:rPr>
+        <w:t>container</w:t>
+      </w:r>
+    </w:p>
+    <w:p>
+      <w:pPr>
+        <w:pStyle w:val="a3"/>
+        <w:numPr>
+          <w:ilvl w:val="0"/>
+          <w:numId w:val="8"/>
+        </w:numPr>
+      </w:pPr>
+      <w:r>
+        <w:rPr>
+          <w:rFonts w:hint="eastAsia"/>
+        </w:rPr>
+        <w:t>进入DM文件夹，命令行运行Distributed</w:t>
+      </w:r>
+      <w:r>
+        <w:t xml:space="preserve"> </w:t>
+      </w:r>
+      <w:r>
+        <w:rPr>
+          <w:rFonts w:hint="eastAsia"/>
+        </w:rPr>
+        <w:t>monitor</w:t>
+      </w:r>
+      <w:r>
+        <w:t xml:space="preserve"> </w:t>
+      </w:r>
+      <w:r>
+        <w:rPr>
+          <w:rFonts w:hint="eastAsia"/>
+        </w:rPr>
+        <w:t>interface</w:t>
+      </w:r>
+      <w:r>
+        <w:t xml:space="preserve"> </w:t>
+      </w:r>
+      <w:r>
+        <w:rPr>
+          <w:rFonts w:hint="eastAsia"/>
+        </w:rPr>
+        <w:t>（重复实验时这个可以不关）</w:t>
+      </w:r>
+    </w:p>
+    <w:p>
+      <w:pPr>
+        <w:pStyle w:val="a3"/>
+        <w:numPr>
+          <w:ilvl w:val="0"/>
+          <w:numId w:val="8"/>
+        </w:numPr>
+      </w:pPr>
+      <w:r>
+        <w:rPr>
+          <w:rFonts w:hint="eastAsia"/>
+        </w:rPr>
+        <w:t>进入</w:t>
+      </w:r>
+      <w:r>
+        <w:t>Monitor文件夹，运行sudo docker-compose up -d启动cadvisor； 运行monitor</w:t>
+      </w:r>
+      <w:r>
+        <w:t xml:space="preserve"> </w:t>
+      </w:r>
+      <w:r>
+        <w:rPr>
+          <w:rFonts w:hint="eastAsia"/>
+        </w:rPr>
+        <w:t>（重复实验时先关掉cadvisor， 再关掉其他docker</w:t>
+      </w:r>
+      <w:r>
+        <w:t xml:space="preserve"> </w:t>
+      </w:r>
+      <w:r>
+        <w:rPr>
+          <w:rFonts w:hint="eastAsia"/>
+        </w:rPr>
+        <w:t>container）</w:t>
+      </w:r>
+    </w:p>
+    <w:p>
+      <w:pPr>
+        <w:pStyle w:val="a3"/>
+        <w:rPr>
+          <w:rFonts w:hint="eastAsia"/>
+        </w:rPr>
+      </w:pPr>
+    </w:p>
+    <w:p>
+      <w:pPr>
+        <w:pStyle w:val="a3"/>
+        <w:numPr>
+          <w:ilvl w:val="0"/>
+          <w:numId w:val="3"/>
+        </w:numPr>
+      </w:pPr>
+      <w:r>
+        <w:rPr>
+          <w:rFonts w:hint="eastAsia"/>
+        </w:rPr>
+        <w:t>在自己的电脑或者control</w:t>
+      </w:r>
+      <w:r>
+        <w:t xml:space="preserve"> </w:t>
+      </w:r>
+      <w:r>
+        <w:rPr>
+          <w:rFonts w:hint="eastAsia"/>
+        </w:rPr>
+        <w:t>vm上运行load</w:t>
+      </w:r>
+      <w:r>
+        <w:t xml:space="preserve"> </w:t>
+      </w:r>
+      <w:r>
+        <w:rPr>
+          <w:rFonts w:hint="eastAsia"/>
+        </w:rPr>
+        <w:t>generator</w:t>
+      </w:r>
+    </w:p>
+    <w:p>
+      <w:pPr>
+        <w:pStyle w:val="a3"/>
+        <w:numPr>
+          <w:ilvl w:val="0"/>
+          <w:numId w:val="3"/>
+        </w:numPr>
+      </w:pPr>
+      <w:r>
+        <w:rPr>
+          <w:rFonts w:hint="eastAsia"/>
+        </w:rPr>
+        <w:t>等到所有用户请求执行完毕后，在DM/DM</w:t>
+      </w:r>
+      <w:r>
+        <w:t>/</w:t>
+      </w:r>
+      <w:r>
+        <w:rPr>
+          <w:rFonts w:hint="eastAsia"/>
+        </w:rPr>
+        <w:t>data文件夹下会有business</w:t>
+      </w:r>
+      <w:r>
+        <w:t xml:space="preserve"> violation.txt</w:t>
+      </w:r>
+      <w:r>
+        <w:rPr>
+          <w:rFonts w:hint="eastAsia"/>
+        </w:rPr>
+        <w:lastRenderedPageBreak/>
+        <w:t xml:space="preserve">和business scale.txt; </w:t>
+      </w:r>
+      <w:r>
+        <w:t>Monitor/data</w:t>
+      </w:r>
+      <w:r>
+        <w:rPr>
+          <w:rFonts w:hint="eastAsia"/>
+        </w:rPr>
+        <w:t>文件夹下会有api</w:t>
+      </w:r>
+      <w:r>
+        <w:t>-scaleout.txt, cpuStat.txt, ioStat.txt, memStat.txt</w:t>
+      </w:r>
+      <w:r>
+        <w:rPr>
+          <w:rFonts w:hint="eastAsia"/>
+        </w:rPr>
+        <w:t>， 收集这些数据。</w:t>
+      </w:r>
+    </w:p>
+    <w:p>
+      <w:pPr>
+        <w:ind w:left="360"/>
+      </w:pPr>
+    </w:p>
+    <w:p>
+      <w:pPr>
+        <w:ind w:left="360"/>
+      </w:pPr>
+      <w:r>
+        <w:rPr>
+          <w:rFonts w:hint="eastAsia"/>
+        </w:rPr>
+        <w:t>在开始测试时可以只用到一台workvm，在load</w:t>
+      </w:r>
+      <w:r>
+        <w:t xml:space="preserve"> </w:t>
+      </w:r>
+      <w:r>
+        <w:rPr>
+          <w:rFonts w:hint="eastAsia"/>
+        </w:rPr>
+        <w:t>generator里直接修改发送请求的url</w:t>
+      </w:r>
+    </w:p>
+    <w:p>
+      <w:pPr>
+        <w:ind w:left="360"/>
+      </w:pPr>
+      <w:r>
+        <w:drawing>
+          <wp:inline distT="0" distB="0" distL="0" distR="0" wp14:anchorId="2F68E49B" wp14:editId="19D815FB">
+            <wp:extent cx="5274310" cy="4011295"/>
+            <wp:effectExtent l="0" t="0" r="2540" b="8255"/>
+            <wp:docPr id="13" name="图片 13"/>
+            <wp:cNvGraphicFramePr>
+              <a:graphicFrameLocks xmlns:a="http://schemas.openxmlformats.org/drawingml/2006/main" noChangeAspect="1"/>
+            </wp:cNvGraphicFramePr>
+            <a:graphic xmlns:a="http://schemas.openxmlformats.org/drawingml/2006/main">
+              <a:graphicData uri="http://schemas.openxmlformats.org/drawingml/2006/picture">
+                <pic:pic xmlns:pic="http://schemas.openxmlformats.org/drawingml/2006/picture">
+                  <pic:nvPicPr>
+                    <pic:cNvPr id="1" name=""/>
+                    <pic:cNvPicPr/>
+                  </pic:nvPicPr>
+                  <pic:blipFill>
+                    <a:blip r:embed="rId8"/>
+                    <a:stretch>
+                      <a:fillRect/>
+                    </a:stretch>
+                  </pic:blipFill>
+                  <pic:spPr>
+                    <a:xfrm>
+                      <a:off x="0" y="0"/>
+                      <a:ext cx="5274310" cy="4011295"/>
+                    </a:xfrm>
+                    <a:prstGeom prst="rect">
+                      <a:avLst/>
+                    </a:prstGeom>
+                  </pic:spPr>
+                </pic:pic>
+              </a:graphicData>
+            </a:graphic>
+          </wp:inline>
+        </w:drawing>
+      </w:r>
+    </w:p>
+    <w:p>
+      <w:pPr>
+        <w:ind w:left="360"/>
+        <w:rPr>
+          <w:rFonts w:hint="eastAsia"/>
+        </w:rPr>
+      </w:pPr>
+      <w:r>
+        <w:rPr>
+          <w:rFonts w:hint="eastAsia"/>
+        </w:rPr>
+        <w:t>如图所示</w:t>
+      </w:r>
+      <w:r>
+        <w:rPr>
+          <w:rFonts w:hint="eastAsia"/>
+        </w:rPr>
+        <w:t>请求直接发送到vm</w:t>
+      </w:r>
+      <w:r>
+        <w:t>02</w:t>
+      </w:r>
+      <w:r>
+        <w:rPr>
+          <w:rFonts w:hint="eastAsia"/>
+        </w:rPr>
+        <w:t>上</w:t>
+      </w:r>
+    </w:p>
+    <w:p>
+      <w:pPr>
+        <w:ind w:left="360"/>
+      </w:pPr>
+    </w:p>
+    <w:p>
+      <w:r>
+        <w:rPr>
+          <w:rFonts w:hint="eastAsia"/>
+        </w:rPr>
+        <w:t>实验过程：</w:t>
+      </w:r>
+      <w:r>
+        <w:t>Load generator 模拟发送用户请求到</w:t>
+      </w:r>
+      <w:r>
+        <w:t>control</w:t>
+      </w:r>
+      <w:r>
+        <w:t>vm，通过haproxy负载均衡将请求发送到其他work vm里</w:t>
+      </w:r>
+      <w:r>
+        <w:rPr>
+          <w:rFonts w:hint="eastAsia"/>
+        </w:rPr>
+        <w:t>, workvm的</w:t>
+      </w:r>
+      <w:r>
+        <w:rPr>
+          <w:rFonts w:hint="eastAsia"/>
+        </w:rPr>
+        <w:t>business</w:t>
+      </w:r>
+      <w:r>
+        <w:t xml:space="preserve"> </w:t>
+      </w:r>
+      <w:r>
+        <w:rPr>
+          <w:rFonts w:hint="eastAsia"/>
+        </w:rPr>
+        <w:t>web</w:t>
+      </w:r>
+      <w:r>
+        <w:t xml:space="preserve"> </w:t>
+      </w:r>
+      <w:r>
+        <w:rPr>
+          <w:rFonts w:hint="eastAsia"/>
+        </w:rPr>
+        <w:t>interface接收到请求后，发送消息到business</w:t>
+      </w:r>
+      <w:r>
+        <w:t xml:space="preserve"> </w:t>
+      </w:r>
+      <w:r>
+        <w:rPr>
+          <w:rFonts w:hint="eastAsia"/>
+        </w:rPr>
+        <w:t>service，business继续将消息分发到对应的api</w:t>
+      </w:r>
+      <w:r>
+        <w:t xml:space="preserve"> </w:t>
+      </w:r>
+      <w:r>
+        <w:rPr>
+          <w:rFonts w:hint="eastAsia"/>
+        </w:rPr>
+        <w:t>microservice（cpu</w:t>
+      </w:r>
+      <w:r>
+        <w:t xml:space="preserve"> </w:t>
+      </w:r>
+      <w:r>
+        <w:rPr>
+          <w:rFonts w:hint="eastAsia"/>
+        </w:rPr>
+        <w:t>memory</w:t>
+      </w:r>
+      <w:r>
+        <w:t xml:space="preserve"> </w:t>
+      </w:r>
+      <w:r>
+        <w:rPr>
+          <w:rFonts w:hint="eastAsia"/>
+        </w:rPr>
+        <w:t>io）处理请求。 Monitor监控 api</w:t>
+      </w:r>
+      <w:r>
+        <w:t xml:space="preserve"> </w:t>
+      </w:r>
+      <w:r>
+        <w:rPr>
+          <w:rFonts w:hint="eastAsia"/>
+        </w:rPr>
+        <w:t>microservice</w:t>
+      </w:r>
+      <w:r>
+        <w:t xml:space="preserve"> </w:t>
+      </w:r>
+      <w:r>
+        <w:rPr>
+          <w:rFonts w:hint="eastAsia"/>
+        </w:rPr>
+        <w:t>的资源消耗并进行scale操作，</w:t>
+      </w:r>
+      <w:r>
+        <w:rPr>
+          <w:rFonts w:hint="eastAsia"/>
+        </w:rPr>
+        <w:t>将数据存入txt文件。</w:t>
+      </w:r>
+      <w:r>
+        <w:rPr>
+          <w:rFonts w:hint="eastAsia"/>
+        </w:rPr>
+        <w:t xml:space="preserve"> Business</w:t>
+      </w:r>
+      <w:r>
+        <w:t xml:space="preserve"> service</w:t>
+      </w:r>
+      <w:r>
+        <w:rPr>
+          <w:rFonts w:hint="eastAsia"/>
+        </w:rPr>
+        <w:t>检测自己是否timeout并将violation信息发送到 controlvm的 global</w:t>
+      </w:r>
+      <w:r>
+        <w:t>DM</w:t>
+      </w:r>
+      <w:r>
+        <w:rPr>
+          <w:rFonts w:hint="eastAsia"/>
+        </w:rPr>
+        <w:t>，global</w:t>
+      </w:r>
+      <w:r>
+        <w:t>DM</w:t>
+      </w:r>
+      <w:r>
+        <w:rPr>
+          <w:rFonts w:hint="eastAsia"/>
+        </w:rPr>
+        <w:t>将Business</w:t>
+      </w:r>
+      <w:r>
+        <w:t xml:space="preserve"> </w:t>
+      </w:r>
+      <w:r>
+        <w:rPr>
+          <w:rFonts w:hint="eastAsia"/>
+        </w:rPr>
+        <w:t>service的信息存到数据库中，当达到scale条件时发送请求到DM， DM对business</w:t>
+      </w:r>
+      <w:r>
+        <w:t xml:space="preserve"> </w:t>
+      </w:r>
+      <w:r>
+        <w:rPr>
+          <w:rFonts w:hint="eastAsia"/>
+        </w:rPr>
+        <w:t>service进行scale</w:t>
+      </w:r>
+      <w:r>
+        <w:rPr>
+          <w:rFonts w:hint="eastAsia"/>
+        </w:rPr>
+        <w:t>，将数据存入txt文件</w:t>
+      </w:r>
+      <w:r>
+        <w:rPr>
+          <w:rFonts w:hint="eastAsia"/>
+        </w:rPr>
+        <w:t>。</w:t>
+      </w:r>
+    </w:p>
+    <w:p/>
+    <w:p>
+      <w:r>
+        <w:rPr>
+          <w:rFonts w:hint="eastAsia"/>
+        </w:rPr>
+        <w:t>自动化实验：</w:t>
+      </w:r>
+    </w:p>
+    <w:p>
+      <w:r>
+        <w:rPr>
+          <w:rFonts w:hint="eastAsia"/>
+        </w:rPr>
+        <w:t>在control</w:t>
+      </w:r>
+      <w:r>
+        <w:t xml:space="preserve"> </w:t>
+      </w:r>
+      <w:r>
+        <w:rPr>
+          <w:rFonts w:hint="eastAsia"/>
+        </w:rPr>
+        <w:t>vm上安装ansible，运行ansible脚本。目前存在的问题时从github</w:t>
+      </w:r>
+      <w:r>
+        <w:t xml:space="preserve"> </w:t>
+      </w:r>
+      <w:r>
+        <w:rPr>
+          <w:rFonts w:hint="eastAsia"/>
+        </w:rPr>
+        <w:t>pull</w:t>
+      </w:r>
+      <w:r>
+        <w:rPr>
+          <w:rFonts w:hint="eastAsia"/>
+        </w:rPr>
+        <w:t>项目后，linux下dotnet</w:t>
+      </w:r>
+      <w:r>
+        <w:t xml:space="preserve"> </w:t>
+      </w:r>
+      <w:r>
+        <w:rPr>
+          <w:rFonts w:hint="eastAsia"/>
+        </w:rPr>
+        <w:t>build输出的目录和dockfile输出目录不一致，导致docker</w:t>
+      </w:r>
+      <w:r>
+        <w:t xml:space="preserve"> </w:t>
+      </w:r>
+      <w:r>
+        <w:rPr>
+          <w:rFonts w:hint="eastAsia"/>
+        </w:rPr>
+        <w:t>container无法正常生成。这个问题解决后可以自动部署和测试整个实验。</w:t>
+      </w:r>
+    </w:p>
+    <w:p>
+      <w:pPr>
+        <w:rPr>
+          <w:rFonts w:hint="eastAsia"/>
+        </w:rPr>
+      </w:pPr>
+      <w:bookmarkStart w:id="0" w:name="_GoBack"/>
+      <w:bookmarkEnd w:id="0"/>
+    </w:p>
+    <w:p/>
+    <w:p>
+      <w:pPr>
+        <w:rPr>
+          <w:rFonts w:hint="eastAsia"/>
+        </w:rPr>
+      </w:pPr>
+    </w:p>
+    <w:p>
+      <w:pPr>
+        <w:pStyle w:val="a3"/>
+        <w:ind w:left="1440"/>
+      </w:pPr>
+    </w:p>
+    <w:p>
+      <w:pPr>
+        <w:pStyle w:val="a3"/>
+        <w:ind w:left="425"/>
+        <w:rPr>
+          <w:rFonts w:hint="eastAsia"/>
+        </w:rPr>
+      </w:pPr>
+    </w:p>
+    <w:p/>
+    <w:p>
+      <w:pPr>
+        <w:widowControl/>
+        <w:jc w:val="left"/>
+      </w:pPr>
+      <w:r>
+        <w:br w:type="page"/>
+      </w:r>
+    </w:p>
+    <w:p/>
+    <w:sectPr>
+      <w:pgSz w:w="11906" w:h="16838"/>
+      <w:pgMar w:top="1440" w:right="1800" w:bottom="1440" w:left="1800" w:header="851" w:footer="992" w:gutter="0"/>
+      <w:cols w:space="425"/>
+      <w:docGrid w:type="lines" w:linePitch="312"/>
+    </w:sectPr>
+  </w:body>
+</w:document>
+</file>
 
 <file path=word/numbering.xml><?xml version="1.0" encoding="utf-8"?>
 <w:numbering xmlns:wpc="http://schemas.microsoft.com/office/word/2010/wordprocessingCanvas" xmlns:cx="http://schemas.microsoft.com/office/drawing/2014/chartex" xmlns:cx1="http://schemas.microsoft.com/office/drawing/2015/9/8/chartex" xmlns:cx2="http://schemas.microsoft.com/office/drawing/2015/10/21/chartex" xmlns:cx3="http://schemas.microsoft.com/office/drawing/2016/5/9/chartex" xmlns:cx4="http://schemas.microsoft.com/office/drawing/2016/5/10/chartex" xmlns:cx5="http://schemas.microsoft.com/office/drawing/2016/5/11/chartex" xmlns:cx6="http://schemas.microsoft.com/office/drawing/2016/5/12/chartex" xmlns:cx7="http://schemas.microsoft.com/office/drawing/2016/5/13/chartex" xmlns:cx8="http://schemas.microsoft.com/office/drawing/2016/5/14/chartex" xmlns:mc="http://schemas.openxmlformats.org/markup-compatibility/2006" xmlns:aink="http://schemas.microsoft.com/office/drawing/2016/ink" xmlns:am3d="http://schemas.microsoft.com/office/drawing/2017/model3d" xmlns:o="urn:schemas-microsoft-com:office:office" xmlns:r="http://schemas.openxmlformats.org/officeDocument/2006/relationships" xmlns:m="http://schemas.openxmlformats.org/officeDocument/2006/math" xmlns:v="urn:schemas-microsoft-com:vml" xmlns:wp14="http://schemas.microsoft.com/office/word/2010/wordprocessingDrawing" xmlns:wp="http://schemas.openxmlformats.org/drawingml/2006/wordprocessingDrawing" xmlns:w10="urn:schemas-microsoft-com:office:word" xmlns:w="http://schemas.openxmlformats.org/wordprocessingml/2006/main" xmlns:w14="http://schemas.microsoft.com/office/word/2010/wordml" xmlns:w15="http://schemas.microsoft.com/office/word/2012/wordml" xmlns:w16cid="http://schemas.microsoft.com/office/word/2016/wordml/cid" xmlns:w16se="http://schemas.microsoft.com/office/word/2015/wordml/symex" xmlns:wpg="http://schemas.microsoft.com/office/word/2010/wordprocessingGroup" xmlns:wpi="http://schemas.microsoft.com/office/word/2010/wordprocessingInk" xmlns:wne="http://schemas.microsoft.com/office/word/2006/wordml" xmlns:wps="http://schemas.microsoft.com/office/word/2010/wordprocessingShape" mc:Ignorable="w14 w15 w16se w16cid wp14">
@@ -1211,6 +3920,267 @@
 </w:styles>
 </file>
 
+<file path=word/theme/theme1.xml><?xml version="1.0" encoding="utf-8"?>
+<a:theme xmlns:a="http://schemas.openxmlformats.org/drawingml/2006/main" name="Office 主题​​">
+  <a:themeElements>
+    <a:clrScheme name="Office">
+      <a:dk1>
+        <a:sysClr val="windowText" lastClr="000000"/>
+      </a:dk1>
+      <a:lt1>
+        <a:sysClr val="window" lastClr="FFFFFF"/>
+      </a:lt1>
+      <a:dk2>
+        <a:srgbClr val="44546A"/>
+      </a:dk2>
+      <a:lt2>
+        <a:srgbClr val="E7E6E6"/>
+      </a:lt2>
+      <a:accent1>
+        <a:srgbClr val="4472C4"/>
+      </a:accent1>
+      <a:accent2>
+        <a:srgbClr val="ED7D31"/>
+      </a:accent2>
+      <a:accent3>
+        <a:srgbClr val="A5A5A5"/>
+      </a:accent3>
+      <a:accent4>
+        <a:srgbClr val="FFC000"/>
+      </a:accent4>
+      <a:accent5>
+        <a:srgbClr val="5B9BD5"/>
+      </a:accent5>
+      <a:accent6>
+        <a:srgbClr val="70AD47"/>
+      </a:accent6>
+      <a:hlink>
+        <a:srgbClr val="0563C1"/>
+      </a:hlink>
+      <a:folHlink>
+        <a:srgbClr val="954F72"/>
+      </a:folHlink>
+    </a:clrScheme>
+    <a:fontScheme name="Office">
+      <a:majorFont>
+        <a:latin typeface="等线 Light" panose="020F0302020204030204"/>
+        <a:ea typeface=""/>
+        <a:cs typeface=""/>
+        <a:font script="Jpan" typeface="游ゴシック Light"/>
+        <a:font script="Hang" typeface="맑은 고딕"/>
+        <a:font script="Hans" typeface="等线 Light"/>
+        <a:font script="Hant" typeface="新細明體"/>
+        <a:font script="Arab" typeface="Times New Roman"/>
+        <a:font script="Hebr" typeface="Times New Roman"/>
+        <a:font script="Thai" typeface="Angsana New"/>
+        <a:font script="Ethi" typeface="Nyala"/>
+        <a:font script="Beng" typeface="Vrinda"/>
+        <a:font script="Gujr" typeface="Shruti"/>
+        <a:font script="Khmr" typeface="MoolBoran"/>
+        <a:font script="Knda" typeface="Tunga"/>
+        <a:font script="Guru" typeface="Raavi"/>
+        <a:font script="Cans" typeface="Euphemia"/>
+        <a:font script="Cher" typeface="Plantagenet Cherokee"/>
+        <a:font script="Yiii" typeface="Microsoft Yi Baiti"/>
+        <a:font script="Tibt" typeface="Microsoft Himalaya"/>
+        <a:font script="Thaa" typeface="MV Boli"/>
+        <a:font script="Deva" typeface="Mangal"/>
+        <a:font script="Telu" typeface="Gautami"/>
+        <a:font script="Taml" typeface="Latha"/>
+        <a:font script="Syrc" typeface="Estrangelo Edessa"/>
+        <a:font script="Orya" typeface="Kalinga"/>
+        <a:font script="Mlym" typeface="Kartika"/>
+        <a:font script="Laoo" typeface="DokChampa"/>
+        <a:font script="Sinh" typeface="Iskoola Pota"/>
+        <a:font script="Mong" typeface="Mongolian Baiti"/>
+        <a:font script="Viet" typeface="Times New Roman"/>
+        <a:font script="Uigh" typeface="Microsoft Uighur"/>
+        <a:font script="Geor" typeface="Sylfaen"/>
+      </a:majorFont>
+      <a:minorFont>
+        <a:latin typeface="等线" panose="020F0502020204030204"/>
+        <a:ea typeface=""/>
+        <a:cs typeface=""/>
+        <a:font script="Jpan" typeface="游明朝"/>
+        <a:font script="Hang" typeface="맑은 고딕"/>
+        <a:font script="Hans" typeface="等线"/>
+        <a:font script="Hant" typeface="新細明體"/>
+        <a:font script="Arab" typeface="Arial"/>
+        <a:font script="Hebr" typeface="Arial"/>
+        <a:font script="Thai" typeface="Cordia New"/>
+        <a:font script="Ethi" typeface="Nyala"/>
+        <a:font script="Beng" typeface="Vrinda"/>
+        <a:font script="Gujr" typeface="Shruti"/>
+        <a:font script="Khmr" typeface="DaunPenh"/>
+        <a:font script="Knda" typeface="Tunga"/>
+        <a:font script="Guru" typeface="Raavi"/>
+        <a:font script="Cans" typeface="Euphemia"/>
+        <a:font script="Cher" typeface="Plantagenet Cherokee"/>
+        <a:font script="Yiii" typeface="Microsoft Yi Baiti"/>
+        <a:font script="Tibt" typeface="Microsoft Himalaya"/>
+        <a:font script="Thaa" typeface="MV Boli"/>
+        <a:font script="Deva" typeface="Mangal"/>
+        <a:font script="Telu" typeface="Gautami"/>
+        <a:font script="Taml" typeface="Latha"/>
+        <a:font script="Syrc" typeface="Estrangelo Edessa"/>
+        <a:font script="Orya" typeface="Kalinga"/>
+        <a:font script="Mlym" typeface="Kartika"/>
+        <a:font script="Laoo" typeface="DokChampa"/>
+        <a:font script="Sinh" typeface="Iskoola Pota"/>
+        <a:font script="Mong" typeface="Mongolian Baiti"/>
+        <a:font script="Viet" typeface="Arial"/>
+        <a:font script="Uigh" typeface="Microsoft Uighur"/>
+        <a:font script="Geor" typeface="Sylfaen"/>
+      </a:minorFont>
+    </a:fontScheme>
+    <a:fmtScheme name="Office">
+      <a:fillStyleLst>
+        <a:solidFill>
+          <a:schemeClr val="phClr"/>
+        </a:solidFill>
+        <a:gradFill rotWithShape="1">
+          <a:gsLst>
+            <a:gs pos="0">
+              <a:schemeClr val="phClr">
+                <a:lumMod val="110000"/>
+                <a:satMod val="105000"/>
+                <a:tint val="67000"/>
+              </a:schemeClr>
+            </a:gs>
+            <a:gs pos="50000">
+              <a:schemeClr val="phClr">
+                <a:lumMod val="105000"/>
+                <a:satMod val="103000"/>
+                <a:tint val="73000"/>
+              </a:schemeClr>
+            </a:gs>
+            <a:gs pos="100000">
+              <a:schemeClr val="phClr">
+                <a:lumMod val="105000"/>
+                <a:satMod val="109000"/>
+                <a:tint val="81000"/>
+              </a:schemeClr>
+            </a:gs>
+          </a:gsLst>
+          <a:lin ang="5400000" scaled="0"/>
+        </a:gradFill>
+        <a:gradFill rotWithShape="1">
+          <a:gsLst>
+            <a:gs pos="0">
+              <a:schemeClr val="phClr">
+                <a:satMod val="103000"/>
+                <a:lumMod val="102000"/>
+                <a:tint val="94000"/>
+              </a:schemeClr>
+            </a:gs>
+            <a:gs pos="50000">
+              <a:schemeClr val="phClr">
+                <a:satMod val="110000"/>
+                <a:lumMod val="100000"/>
+                <a:shade val="100000"/>
+              </a:schemeClr>
+            </a:gs>
+            <a:gs pos="100000">
+              <a:schemeClr val="phClr">
+                <a:lumMod val="99000"/>
+                <a:satMod val="120000"/>
+                <a:shade val="78000"/>
+              </a:schemeClr>
+            </a:gs>
+          </a:gsLst>
+          <a:lin ang="5400000" scaled="0"/>
+        </a:gradFill>
+      </a:fillStyleLst>
+      <a:lnStyleLst>
+        <a:ln w="6350" cap="flat" cmpd="sng" algn="ctr">
+          <a:solidFill>
+            <a:schemeClr val="phClr"/>
+          </a:solidFill>
+          <a:prstDash val="solid"/>
+          <a:miter lim="800000"/>
+        </a:ln>
+        <a:ln w="12700" cap="flat" cmpd="sng" algn="ctr">
+          <a:solidFill>
+            <a:schemeClr val="phClr"/>
+          </a:solidFill>
+          <a:prstDash val="solid"/>
+          <a:miter lim="800000"/>
+        </a:ln>
+        <a:ln w="19050" cap="flat" cmpd="sng" algn="ctr">
+          <a:solidFill>
+            <a:schemeClr val="phClr"/>
+          </a:solidFill>
+          <a:prstDash val="solid"/>
+          <a:miter lim="800000"/>
+        </a:ln>
+      </a:lnStyleLst>
+      <a:effectStyleLst>
+        <a:effectStyle>
+          <a:effectLst/>
+        </a:effectStyle>
+        <a:effectStyle>
+          <a:effectLst/>
+        </a:effectStyle>
+        <a:effectStyle>
+          <a:effectLst>
+            <a:outerShdw blurRad="57150" dist="19050" dir="5400000" algn="ctr" rotWithShape="0">
+              <a:srgbClr val="000000">
+                <a:alpha val="63000"/>
+              </a:srgbClr>
+            </a:outerShdw>
+          </a:effectLst>
+        </a:effectStyle>
+      </a:effectStyleLst>
+      <a:bgFillStyleLst>
+        <a:solidFill>
+          <a:schemeClr val="phClr"/>
+        </a:solidFill>
+        <a:solidFill>
+          <a:schemeClr val="phClr">
+            <a:tint val="95000"/>
+            <a:satMod val="170000"/>
+          </a:schemeClr>
+        </a:solidFill>
+        <a:gradFill rotWithShape="1">
+          <a:gsLst>
+            <a:gs pos="0">
+              <a:schemeClr val="phClr">
+                <a:tint val="93000"/>
+                <a:satMod val="150000"/>
+                <a:shade val="98000"/>
+                <a:lumMod val="102000"/>
+              </a:schemeClr>
+            </a:gs>
+            <a:gs pos="50000">
+              <a:schemeClr val="phClr">
+                <a:tint val="98000"/>
+                <a:satMod val="130000"/>
+                <a:shade val="90000"/>
+                <a:lumMod val="103000"/>
+              </a:schemeClr>
+            </a:gs>
+            <a:gs pos="100000">
+              <a:schemeClr val="phClr">
+                <a:shade val="63000"/>
+                <a:satMod val="120000"/>
+              </a:schemeClr>
+            </a:gs>
+          </a:gsLst>
+          <a:lin ang="5400000" scaled="0"/>
+        </a:gradFill>
+      </a:bgFillStyleLst>
+    </a:fmtScheme>
+  </a:themeElements>
+  <a:objectDefaults/>
+  <a:extraClrSchemeLst/>
+  <a:extLst>
+    <a:ext uri="{05A4C25C-085E-4340-85A3-A5531E510DB2}">
+      <thm15:themeFamily xmlns:thm15="http://schemas.microsoft.com/office/thememl/2012/main" name="Office Theme" id="{62F939B6-93AF-4DB8-9C6B-D6C7DFDC589F}" vid="{4A3C46E8-61CC-4603-A589-7422A47A8E4A}"/>
+    </a:ext>
+  </a:extLst>
+</a:theme>
+</file>
+
 <file path=customXml/item1.xml><?xml version="1.0" encoding="utf-8"?>
 <b:Sources xmlns:b="http://schemas.openxmlformats.org/officeDocument/2006/bibliography" xmlns="http://schemas.openxmlformats.org/officeDocument/2006/bibliography" SelectedStyle="\APASixthEditionOfficeOnline.xsl" StyleName="APA" Version="6"/>
 </file>

</xml_diff>